<commit_message>
added risp 2018 to cv
</commit_message>
<xml_diff>
--- a/static/cv/eborghettocv.docx
+++ b/static/cv/eborghettocv.docx
@@ -29,7 +29,7 @@
         <w:pStyle w:val="FirstParagraph"/>
       </w:pPr>
       <w:r>
-        <w:t xml:space="preserve">Last updated: 2018-06-20</w:t>
+        <w:t xml:space="preserve">Last updated: 2018-07-25</w:t>
       </w:r>
     </w:p>
     <w:p>
@@ -1349,6 +1349,35 @@
         </w:numPr>
       </w:pPr>
       <w:r>
+        <w:t xml:space="preserve">with Marcello Carammia and Shaun Bevan (Forthcoming 2018)</w:t>
+      </w:r>
+      <w:r>
+        <w:t xml:space="preserve"> </w:t>
+      </w:r>
+      <w:r>
+        <w:t xml:space="preserve">“</w:t>
+      </w:r>
+      <w:r>
+        <w:t xml:space="preserve">Changing the transmission belt: the programme-to-policy link in Italy between the First and Second Republic</w:t>
+      </w:r>
+      <w:r>
+        <w:t xml:space="preserve">”</w:t>
+      </w:r>
+      <w:r>
+        <w:t xml:space="preserve"> </w:t>
+      </w:r>
+      <w:r>
+        <w:t xml:space="preserve">Italian Political Science Review / Rivista Italiana di Scienza Politica</w:t>
+      </w:r>
+    </w:p>
+    <w:p>
+      <w:pPr>
+        <w:numPr>
+          <w:numId w:val="1006"/>
+          <w:ilvl w:val="0"/>
+        </w:numPr>
+      </w:pPr>
+      <w:r>
         <w:t xml:space="preserve">with Marco Lisi (Forthcoming, 2018)</w:t>
       </w:r>
       <w:r>
@@ -1372,6 +1401,30 @@
     </w:p>
     <w:p>
       <w:pPr>
+        <w:pStyle w:val="Compact"/>
+        <w:numPr>
+          <w:numId w:val="1007"/>
+          <w:ilvl w:val="1"/>
+        </w:numPr>
+      </w:pPr>
+      <w:r>
+        <w:t xml:space="preserve">“</w:t>
+      </w:r>
+      <w:r>
+        <w:t xml:space="preserve">Delegated decree authority in a parliamentary system. The exercise of legislative delegation in Italy (1987-2013)</w:t>
+      </w:r>
+      <w:r>
+        <w:t xml:space="preserve">”</w:t>
+      </w:r>
+      <w:r>
+        <w:t xml:space="preserve"> </w:t>
+      </w:r>
+      <w:r>
+        <w:t xml:space="preserve">Journal of legislative Studies, 24(2):179-196</w:t>
+      </w:r>
+    </w:p>
+    <w:p>
+      <w:pPr>
         <w:numPr>
           <w:numId w:val="1006"/>
           <w:ilvl w:val="0"/>
@@ -1387,16 +1440,13 @@
         <w:t xml:space="preserve">“</w:t>
       </w:r>
       <w:r>
-        <w:t xml:space="preserve">Delegated decree authority in a parliamentary system. The exercise of legislative delegation in Italy (1987-2013)</w:t>
-      </w:r>
-      <w:r>
-        <w:t xml:space="preserve">”</w:t>
-      </w:r>
-      <w:r>
-        <w:t xml:space="preserve"> </w:t>
-      </w:r>
-      <w:r>
-        <w:t xml:space="preserve">Journal of legislative Studies</w:t>
+        <w:t xml:space="preserve">Anti-populism</w:t>
+      </w:r>
+      <w:r>
+        <w:t xml:space="preserve">”</w:t>
+      </w:r>
+      <w:r>
+        <w:t xml:space="preserve">, in F.Jos? Eduardo (Ed) Dicion?rio dos Antis. A Cultura Portuguesa em Negativo, Imprensa Nacional-Casa da Moeda</w:t>
       </w:r>
     </w:p>
     <w:p>
@@ -1407,22 +1457,7 @@
         </w:numPr>
       </w:pPr>
       <w:r>
-        <w:t xml:space="preserve">(Forthcoming, 2018)</w:t>
-      </w:r>
-      <w:r>
-        <w:t xml:space="preserve"> </w:t>
-      </w:r>
-      <w:r>
-        <w:t xml:space="preserve">“</w:t>
-      </w:r>
-      <w:r>
-        <w:t xml:space="preserve">Anti-populism</w:t>
-      </w:r>
-      <w:r>
-        <w:t xml:space="preserve">”</w:t>
-      </w:r>
-      <w:r>
-        <w:t xml:space="preserve">, in F.Jos? Eduardo (Ed) Dicion?rio dos Antis. A Cultura Portuguesa em Negativo, Imprensa Nacional-Casa da Moeda</w:t>
+        <w:t xml:space="preserve">with Federico Russo (2018) From agenda setters to agenda takers? The determinants of party issue attention in times of crisis. Party Politics 24, 65-77</w:t>
       </w:r>
     </w:p>
     <w:p>
@@ -1433,7 +1468,7 @@
         </w:numPr>
       </w:pPr>
       <w:r>
-        <w:t xml:space="preserve">with Federico Russo (2018) From agenda setters to agenda takers? The determinants of party issue attention in times of crisis. Party Politics 24, 65-77</w:t>
+        <w:t xml:space="preserve">with Ivan Kopric, Eva Mar?n Hlynsd?ttir, Jasmina Dzinic (2018), Institutional Environments and Mayors’ Role Perceptions, In H. Heinelt et al. (eds.), Political Leaders and Changing Local Democracy, Palgrave Macmillan pp.149-173</w:t>
       </w:r>
     </w:p>
     <w:p>
@@ -1444,7 +1479,25 @@
         </w:numPr>
       </w:pPr>
       <w:r>
-        <w:t xml:space="preserve">with Ivan Kopric, Eva Mar?n Hlynsd?ttir, Jasmina Dzinic (2018), Institutional Environments and Mayors’ Role Perceptions, In H. Heinelt et al. (eds.), Political Leaders and Changing Local Democracy, Palgrave Macmillan pp.149-173</w:t>
+        <w:t xml:space="preserve">with Francesco Visconti and Marco Michieli (2017)</w:t>
+      </w:r>
+      <w:r>
+        <w:t xml:space="preserve"> </w:t>
+      </w:r>
+      <w:r>
+        <w:t xml:space="preserve">“</w:t>
+      </w:r>
+      <w:r>
+        <w:t xml:space="preserve">Government Agenda Setting in Italian Coalitions, Testing the partisan hypothesis using Italian investiture speeches 1979-2014</w:t>
+      </w:r>
+      <w:r>
+        <w:t xml:space="preserve">”</w:t>
+      </w:r>
+      <w:r>
+        <w:t xml:space="preserve"> </w:t>
+      </w:r>
+      <w:r>
+        <w:t xml:space="preserve">Italian Journal of Public Policies (2): 193-220</w:t>
       </w:r>
     </w:p>
     <w:p>
@@ -1455,25 +1508,22 @@
         </w:numPr>
       </w:pPr>
       <w:r>
-        <w:t xml:space="preserve">with Francesco Visconti and Marco Michieli (2017)</w:t>
-      </w:r>
-      <w:r>
-        <w:t xml:space="preserve"> </w:t>
-      </w:r>
-      <w:r>
-        <w:t xml:space="preserve">“</w:t>
-      </w:r>
-      <w:r>
-        <w:t xml:space="preserve">Government Agenda Setting in Italian Coalitions, Testing the partisan hypothesis using Italian investiture speeches 1979-2014</w:t>
-      </w:r>
-      <w:r>
-        <w:t xml:space="preserve">”</w:t>
-      </w:r>
-      <w:r>
-        <w:t xml:space="preserve"> </w:t>
-      </w:r>
-      <w:r>
-        <w:t xml:space="preserve">Italian Journal of Public Policies (2): 193-220</w:t>
+        <w:t xml:space="preserve">, (2016), Book review</w:t>
+      </w:r>
+      <w:r>
+        <w:t xml:space="preserve"> </w:t>
+      </w:r>
+      <w:r>
+        <w:t xml:space="preserve">“</w:t>
+      </w:r>
+      <w:r>
+        <w:t xml:space="preserve">Crise Econ?mica, Pol?ticas de Austeridade e Representa??o Pol?tica, Lisboa, Assembleia da Rep?blica - Divis?o de edi??es, 2015</w:t>
+      </w:r>
+      <w:r>
+        <w:t xml:space="preserve">”</w:t>
+      </w:r>
+      <w:r>
+        <w:t xml:space="preserve">. An?lise Social, 219, li (2.?), pp. 462-466.</w:t>
       </w:r>
     </w:p>
     <w:p>
@@ -1484,22 +1534,22 @@
         </w:numPr>
       </w:pPr>
       <w:r>
-        <w:t xml:space="preserve">, (2016), Book review</w:t>
-      </w:r>
-      <w:r>
-        <w:t xml:space="preserve"> </w:t>
-      </w:r>
-      <w:r>
-        <w:t xml:space="preserve">“</w:t>
-      </w:r>
-      <w:r>
-        <w:t xml:space="preserve">Crise Econ?mica, Pol?ticas de Austeridade e Representa??o Pol?tica, Lisboa, Assembleia da Rep?blica - Divis?o de edi??es, 2015</w:t>
-      </w:r>
-      <w:r>
-        <w:t xml:space="preserve">”</w:t>
-      </w:r>
-      <w:r>
-        <w:t xml:space="preserve">. An?lise Social, 219, li (2.?), pp. 462-466.</w:t>
+        <w:t xml:space="preserve">, (2015),</w:t>
+      </w:r>
+      <w:r>
+        <w:t xml:space="preserve"> </w:t>
+      </w:r>
+      <w:r>
+        <w:t xml:space="preserve">“</w:t>
+      </w:r>
+      <w:r>
+        <w:t xml:space="preserve">Questioning the government in time of crisis. An analysis of Question Time in Spain</w:t>
+      </w:r>
+      <w:r>
+        <w:t xml:space="preserve">”</w:t>
+      </w:r>
+      <w:r>
+        <w:t xml:space="preserve">, In J. Preunkert and G. Vobruba (Eds) Aftermath. Beyond the Crisis of the European Currency, Lisbon: Colibri, 91-116</w:t>
       </w:r>
     </w:p>
     <w:p>
@@ -1519,13 +1569,16 @@
         <w:t xml:space="preserve">“</w:t>
       </w:r>
       <w:r>
-        <w:t xml:space="preserve">Questioning the government in time of crisis. An analysis of Question Time in Spain</w:t>
-      </w:r>
-      <w:r>
-        <w:t xml:space="preserve">”</w:t>
-      </w:r>
-      <w:r>
-        <w:t xml:space="preserve">, In J. Preunkert and G. Vobruba (Eds) Aftermath. Beyond the Crisis of the European Currency, Lisbon: Colibri, 91-116</w:t>
+        <w:t xml:space="preserve">Challenging Italian Centralism through the Vertical Shift of Competences to the Subnational and Supranational Levels.</w:t>
+      </w:r>
+      <w:r>
+        <w:t xml:space="preserve">”</w:t>
+      </w:r>
+      <w:r>
+        <w:t xml:space="preserve"> </w:t>
+      </w:r>
+      <w:r>
+        <w:t xml:space="preserve">Contemporary Italian Politics 7 (1): 58-75.</w:t>
       </w:r>
     </w:p>
     <w:p>
@@ -1536,25 +1589,25 @@
         </w:numPr>
       </w:pPr>
       <w:r>
-        <w:t xml:space="preserve">, (2015),</w:t>
-      </w:r>
-      <w:r>
-        <w:t xml:space="preserve"> </w:t>
-      </w:r>
-      <w:r>
-        <w:t xml:space="preserve">“</w:t>
-      </w:r>
-      <w:r>
-        <w:t xml:space="preserve">Challenging Italian Centralism through the Vertical Shift of Competences to the Subnational and Supranational Levels.</w:t>
-      </w:r>
-      <w:r>
-        <w:t xml:space="preserve">”</w:t>
-      </w:r>
-      <w:r>
-        <w:t xml:space="preserve"> </w:t>
-      </w:r>
-      <w:r>
-        <w:t xml:space="preserve">Contemporary Italian Politics 7 (1): 58-75.</w:t>
+        <w:t xml:space="preserve">with Marcello Carammia (2015)</w:t>
+      </w:r>
+      <w:r>
+        <w:t xml:space="preserve"> </w:t>
+      </w:r>
+      <w:r>
+        <w:t xml:space="preserve">“</w:t>
+      </w:r>
+      <w:r>
+        <w:t xml:space="preserve">The Influence of Coalition Parties on Executive Agendas in Italy (1983-2008).</w:t>
+      </w:r>
+      <w:r>
+        <w:t xml:space="preserve">”</w:t>
+      </w:r>
+      <w:r>
+        <w:t xml:space="preserve"> </w:t>
+      </w:r>
+      <w:r>
+        <w:t xml:space="preserve">In The Challenge of Coalition Government: The Italian Case, eds. Nicol? Conti and Francesco Marangoni. Abingdon: Routledge, 36-57.</w:t>
       </w:r>
     </w:p>
     <w:p>
@@ -1565,25 +1618,25 @@
         </w:numPr>
       </w:pPr>
       <w:r>
-        <w:t xml:space="preserve">with Marcello Carammia (2015)</w:t>
-      </w:r>
-      <w:r>
-        <w:t xml:space="preserve"> </w:t>
-      </w:r>
-      <w:r>
-        <w:t xml:space="preserve">“</w:t>
-      </w:r>
-      <w:r>
-        <w:t xml:space="preserve">The Influence of Coalition Parties on Executive Agendas in Italy (1983-2008).</w:t>
-      </w:r>
-      <w:r>
-        <w:t xml:space="preserve">”</w:t>
-      </w:r>
-      <w:r>
-        <w:t xml:space="preserve"> </w:t>
-      </w:r>
-      <w:r>
-        <w:t xml:space="preserve">In The Challenge of Coalition Government: The Italian Case, eds. Nicol? Conti and Francesco Marangoni. Abingdon: Routledge, 36-57.</w:t>
+        <w:t xml:space="preserve">with Francesco Visconti (2015)</w:t>
+      </w:r>
+      <w:r>
+        <w:t xml:space="preserve"> </w:t>
+      </w:r>
+      <w:r>
+        <w:t xml:space="preserve">“</w:t>
+      </w:r>
+      <w:r>
+        <w:t xml:space="preserve">Governing by Revising. A Study on Post-Enactment Policy Change in Italy.</w:t>
+      </w:r>
+      <w:r>
+        <w:t xml:space="preserve">”</w:t>
+      </w:r>
+      <w:r>
+        <w:t xml:space="preserve"> </w:t>
+      </w:r>
+      <w:r>
+        <w:t xml:space="preserve">In The Challenge of Coalition Government: The Italian Case, eds. Nicol? Conti and Francesco Marangoni. Abingdon: Routledge, 106-27.</w:t>
       </w:r>
     </w:p>
     <w:p>
@@ -1594,25 +1647,7 @@
         </w:numPr>
       </w:pPr>
       <w:r>
-        <w:t xml:space="preserve">with Francesco Visconti (2015)</w:t>
-      </w:r>
-      <w:r>
-        <w:t xml:space="preserve"> </w:t>
-      </w:r>
-      <w:r>
-        <w:t xml:space="preserve">“</w:t>
-      </w:r>
-      <w:r>
-        <w:t xml:space="preserve">Governing by Revising. A Study on Post-Enactment Policy Change in Italy.</w:t>
-      </w:r>
-      <w:r>
-        <w:t xml:space="preserve">”</w:t>
-      </w:r>
-      <w:r>
-        <w:t xml:space="preserve"> </w:t>
-      </w:r>
-      <w:r>
-        <w:t xml:space="preserve">In The Challenge of Coalition Government: The Italian Case, eds. Nicol? Conti and Francesco Marangoni. Abingdon: Routledge, 106-27.</w:t>
+        <w:t xml:space="preserve">, (2014) Legislative processes as sequences: exploring the temporal dimension of law-making by means of sequence analysis, International Review of Administrative Sciences. 80:3, pp.553-76</w:t>
       </w:r>
     </w:p>
     <w:p>
@@ -1623,7 +1658,7 @@
         </w:numPr>
       </w:pPr>
       <w:r>
-        <w:t xml:space="preserve">, (2014) Legislative processes as sequences: exploring the temporal dimension of law-making by means of sequence analysis, International Review of Administrative Sciences. 80:3, pp.553-76</w:t>
+        <w:t xml:space="preserve">with Lars Mader (2014) EU Law Revisions and Legislative Drift, European Union Politics.15:2, pp.171-191</w:t>
       </w:r>
     </w:p>
     <w:p>
@@ -1634,7 +1669,7 @@
         </w:numPr>
       </w:pPr>
       <w:r>
-        <w:t xml:space="preserve">with Lars Mader (2014) EU Law Revisions and Legislative Drift, European Union Politics.15:2, pp.171-191</w:t>
+        <w:t xml:space="preserve">with Marcello Carammia and Francesco Zucchini (2014). The impact of party priorities on Italian law-making from The First to the Second Republic, In C.Green Pedersen and S.Walgrave (Eds.) Agenda Setting, Policies, and Political Systems, Chicago: Chicago University Press, pp.164-182</w:t>
       </w:r>
     </w:p>
     <w:p>
@@ -1645,7 +1680,7 @@
         </w:numPr>
       </w:pPr>
       <w:r>
-        <w:t xml:space="preserve">with Marcello Carammia and Francesco Zucchini (2014). The impact of party priorities on Italian law-making from The First to the Second Republic, In C.Green Pedersen and S.Walgrave (Eds.) Agenda Setting, Policies, and Political Systems, Chicago: Chicago University Press, pp.164-182</w:t>
+        <w:t xml:space="preserve">, (2013) Keeping the pace with Europe: Non-compliance with the transposition deadlines of EU directives in the Italian case, Novi Ligure: Epoke edizioni, ISBN: 978-88-98014-13-2</w:t>
       </w:r>
     </w:p>
     <w:p>
@@ -1656,7 +1691,7 @@
         </w:numPr>
       </w:pPr>
       <w:r>
-        <w:t xml:space="preserve">, (2013) Keeping the pace with Europe: Non-compliance with the transposition deadlines of EU directives in the Italian case, Novi Ligure: Epoke edizioni, ISBN: 978-88-98014-13-2</w:t>
+        <w:t xml:space="preserve">with Luigi Curini, Marco Giuliani, Alessandro Pellegata and Francesco Zucchini (2012) Italian Law-Making Archive (ILMA): A new tool for the analysis of the Italian legislative process, Rivista Italiana di Scienza Politica, 3 pp. 481-502</w:t>
       </w:r>
     </w:p>
     <w:p>
@@ -1667,7 +1702,7 @@
         </w:numPr>
       </w:pPr>
       <w:r>
-        <w:t xml:space="preserve">with Luigi Curini, Marco Giuliani, Alessandro Pellegata and Francesco Zucchini (2012) Italian Law-Making Archive (ILMA): A new tool for the analysis of the Italian legislative process, Rivista Italiana di Scienza Politica, 3 pp. 481-502</w:t>
+        <w:t xml:space="preserve">with Marco Giuliani (2012) A Long Way to Tipperary: Time in the Italian Legislative Process 1987-2008, South European Society and Politics , 17:1 pp.23-44</w:t>
       </w:r>
     </w:p>
     <w:p>
@@ -1678,7 +1713,22 @@
         </w:numPr>
       </w:pPr>
       <w:r>
-        <w:t xml:space="preserve">with Marco Giuliani (2012) A Long Way to Tipperary: Time in the Italian Legislative Process 1987-2008, South European Society and Politics , 17:1 pp.23-44</w:t>
+        <w:t xml:space="preserve">with Marco Giuliani and Francesco Zucchini (2011)</w:t>
+      </w:r>
+      <w:r>
+        <w:t xml:space="preserve"> </w:t>
+      </w:r>
+      <w:r>
+        <w:t xml:space="preserve">“</w:t>
+      </w:r>
+      <w:r>
+        <w:t xml:space="preserve">Leading governments and unwilling legislators. The European Union and the Italian Law making (1987-2006)</w:t>
+      </w:r>
+      <w:r>
+        <w:t xml:space="preserve">”</w:t>
+      </w:r>
+      <w:r>
+        <w:t xml:space="preserve">, in S. Brouard, O. Costa and T.K?nig (Eds), The Europeanization of Domestic Legislatures, New York:Springer, pp.109-130</w:t>
       </w:r>
     </w:p>
     <w:p>
@@ -1689,11 +1739,1047 @@
         </w:numPr>
       </w:pPr>
       <w:r>
-        <w:t xml:space="preserve">with Marco Giuliani and Francesco Zucchini (2011)</w:t>
-      </w:r>
-      <w:r>
-        <w:t xml:space="preserve"> </w:t>
-      </w:r>
+        <w:t xml:space="preserve">with Fabio Franchino (2010)</w:t>
+      </w:r>
+      <w:r>
+        <w:t xml:space="preserve"> </w:t>
+      </w:r>
+      <w:r>
+        <w:t xml:space="preserve">“</w:t>
+      </w:r>
+      <w:r>
+        <w:t xml:space="preserve">The Role of Subnational Authorities in the Implementation of EU Directives</w:t>
+      </w:r>
+      <w:r>
+        <w:t xml:space="preserve">”</w:t>
+      </w:r>
+      <w:r>
+        <w:t xml:space="preserve">, Journal of European Public Policy, 17:6, pp. 759 - 780</w:t>
+      </w:r>
+    </w:p>
+    <w:p>
+      <w:pPr>
+        <w:numPr>
+          <w:numId w:val="1006"/>
+          <w:ilvl w:val="0"/>
+        </w:numPr>
+      </w:pPr>
+      <w:r>
+        <w:t xml:space="preserve">with Marcello Carammia (2010)</w:t>
+      </w:r>
+      <w:r>
+        <w:t xml:space="preserve"> </w:t>
+      </w:r>
+      <w:r>
+        <w:t xml:space="preserve">“</w:t>
+      </w:r>
+      <w:r>
+        <w:t xml:space="preserve">L’analisi comparata delle agenda politiche: il Comparative Agendas Project</w:t>
+      </w:r>
+      <w:r>
+        <w:t xml:space="preserve">”</w:t>
+      </w:r>
+      <w:r>
+        <w:t xml:space="preserve">, Rivista Italiana di Scienza Politica, n.2, pp.301-315</w:t>
+      </w:r>
+    </w:p>
+    <w:p>
+      <w:pPr>
+        <w:numPr>
+          <w:numId w:val="1006"/>
+          <w:ilvl w:val="0"/>
+        </w:numPr>
+      </w:pPr>
+      <w:r>
+        <w:t xml:space="preserve">with Marco Giuliani and Francesco Zucchini (2009)</w:t>
+      </w:r>
+      <w:r>
+        <w:t xml:space="preserve"> </w:t>
+      </w:r>
+      <w:r>
+        <w:t xml:space="preserve">“</w:t>
+      </w:r>
+      <w:r>
+        <w:t xml:space="preserve">Quanta Bruxelles c’? a Roma? L’europeizzazione della produzione normativa italiana.</w:t>
+      </w:r>
+      <w:r>
+        <w:t xml:space="preserve">”</w:t>
+      </w:r>
+      <w:r>
+        <w:t xml:space="preserve">, Rivista italiana di Politiche Pubbliche, n.1, pp.135-162</w:t>
+      </w:r>
+    </w:p>
+    <w:p>
+      <w:pPr>
+        <w:numPr>
+          <w:numId w:val="1006"/>
+          <w:ilvl w:val="0"/>
+        </w:numPr>
+      </w:pPr>
+      <w:r>
+        <w:t xml:space="preserve">with Fabio Franchino and Daniela Giannetti (2006)</w:t>
+      </w:r>
+      <w:r>
+        <w:t xml:space="preserve"> </w:t>
+      </w:r>
+      <w:r>
+        <w:t xml:space="preserve">“</w:t>
+      </w:r>
+      <w:r>
+        <w:t xml:space="preserve">Complying with the Transposition Deadlines of EU Directives: Evidence from Italy</w:t>
+      </w:r>
+      <w:r>
+        <w:t xml:space="preserve">”</w:t>
+      </w:r>
+      <w:r>
+        <w:t xml:space="preserve">, Rivista Italiana di Politiche Pubbliche, n.5, pp. 7-38.</w:t>
+      </w:r>
+    </w:p>
+    <w:p>
+      <w:pPr>
+        <w:pStyle w:val="Heading2"/>
+      </w:pPr>
+      <w:bookmarkStart w:id="31" w:name="other-research-outputs"/>
+      <w:r>
+        <w:t xml:space="preserve">OTHER RESEARCH OUTPUTS</w:t>
+      </w:r>
+      <w:bookmarkEnd w:id="31"/>
+    </w:p>
+    <w:p>
+      <w:pPr>
+        <w:numPr>
+          <w:numId w:val="1008"/>
+          <w:ilvl w:val="0"/>
+        </w:numPr>
+      </w:pPr>
+      <w:r>
+        <w:t xml:space="preserve">with Elisabetta De Giorgi and Marco Lisi (2014) Government failure, opposition success? Parties electoral performance in Portugal and Italy at the time of the crisis.Jean Monnet Occasional Paper, No.05/2014, Institute for European Studies (Malta).</w:t>
+      </w:r>
+    </w:p>
+    <w:p>
+      <w:pPr>
+        <w:numPr>
+          <w:numId w:val="1008"/>
+          <w:ilvl w:val="0"/>
+        </w:numPr>
+      </w:pPr>
+      <w:r>
+        <w:t xml:space="preserve">The respect of transposition deadlines in Italy: do political priorities matter? URGE Working paper 7/2007</w:t>
+      </w:r>
+    </w:p>
+    <w:p>
+      <w:pPr>
+        <w:pStyle w:val="Heading2"/>
+      </w:pPr>
+      <w:bookmarkStart w:id="32" w:name="work-in-progress"/>
+      <w:r>
+        <w:t xml:space="preserve">WORK IN PROGRESS</w:t>
+      </w:r>
+      <w:bookmarkEnd w:id="32"/>
+    </w:p>
+    <w:p>
+      <w:pPr>
+        <w:numPr>
+          <w:numId w:val="1009"/>
+          <w:ilvl w:val="0"/>
+        </w:numPr>
+      </w:pPr>
+      <w:r>
+        <w:t xml:space="preserve">with Marco Lisi. Populism, blame shifting and the crisis: communication strategies in Portuguese political parties [under review]</w:t>
+      </w:r>
+    </w:p>
+    <w:p>
+      <w:pPr>
+        <w:numPr>
+          <w:numId w:val="1009"/>
+          <w:ilvl w:val="0"/>
+        </w:numPr>
+      </w:pPr>
+      <w:r>
+        <w:t xml:space="preserve">with Derek Epp. Economic inequality and legislative agendas in Europe [under review]</w:t>
+      </w:r>
+    </w:p>
+    <w:p>
+      <w:pPr>
+        <w:numPr>
+          <w:numId w:val="1009"/>
+          <w:ilvl w:val="0"/>
+        </w:numPr>
+      </w:pPr>
+      <w:r>
+        <w:t xml:space="preserve">with Ana Belchior. Party manifestos, opposition and media as determinants of the cabinet agenda [under review]</w:t>
+      </w:r>
+    </w:p>
+    <w:p>
+      <w:pPr>
+        <w:numPr>
+          <w:numId w:val="1009"/>
+          <w:ilvl w:val="0"/>
+        </w:numPr>
+      </w:pPr>
+      <w:r>
+        <w:t xml:space="preserve">with Alessandro Pellegata. Exploring bill winnowing in the Italian Chamber of Deputies. Working paper</w:t>
+      </w:r>
+    </w:p>
+    <w:p>
+      <w:pPr>
+        <w:numPr>
+          <w:numId w:val="1009"/>
+          <w:ilvl w:val="0"/>
+        </w:numPr>
+      </w:pPr>
+      <w:r>
+        <w:t xml:space="preserve">with André Freire and José Santana Lopes. Constituency Characteristics, Expertise, Civil Society Links and Parliamentary Questions: Evidence from Portugal. Working paper</w:t>
+      </w:r>
+    </w:p>
+    <w:p>
+      <w:pPr>
+        <w:pStyle w:val="Compact"/>
+        <w:numPr>
+          <w:numId w:val="1009"/>
+          <w:ilvl w:val="0"/>
+        </w:numPr>
+      </w:pPr>
+      <w:r>
+        <w:t xml:space="preserve">with Marco Lisi. Parliamentary questions and individual representation in a party-dominated environment: evidence from Portugal. Working paper</w:t>
+      </w:r>
+      <w:r>
+        <w:br w:type="textWrapping"/>
+      </w:r>
+    </w:p>
+    <w:p>
+      <w:pPr>
+        <w:numPr>
+          <w:numId w:val="1009"/>
+          <w:ilvl w:val="0"/>
+        </w:numPr>
+      </w:pPr>
+      <w:r>
+        <w:t xml:space="preserve">with Ana Belchior. The transmission of policy agendas. The effect of party competition on the gap between electoral priorities and policy outputs. Working paper</w:t>
+      </w:r>
+    </w:p>
+    <w:p>
+      <w:pPr>
+        <w:numPr>
+          <w:numId w:val="1009"/>
+          <w:ilvl w:val="0"/>
+        </w:numPr>
+      </w:pPr>
+      <w:r>
+        <w:t xml:space="preserve">with Elisabetta de Giorgi. The Five-Star Movement in Parliament: a Truly New Kind of Parliamentary Opposition?</w:t>
+      </w:r>
+    </w:p>
+    <w:p>
+      <w:pPr>
+        <w:pStyle w:val="Heading2"/>
+      </w:pPr>
+      <w:bookmarkStart w:id="33" w:name="conference-papers-a-selection"/>
+      <w:r>
+        <w:t xml:space="preserve">CONFERENCE PAPERS (A SELECTION)</w:t>
+      </w:r>
+      <w:bookmarkEnd w:id="33"/>
+    </w:p>
+    <w:p>
+      <w:pPr>
+        <w:numPr>
+          <w:numId w:val="1010"/>
+          <w:ilvl w:val="0"/>
+        </w:numPr>
+      </w:pPr>
+      <w:r>
+        <w:t xml:space="preserve">“</w:t>
+      </w:r>
+      <w:r>
+        <w:t xml:space="preserve">Economic inequality and legislative agendas in Europe</w:t>
+      </w:r>
+      <w:r>
+        <w:t xml:space="preserve">”</w:t>
+      </w:r>
+      <w:r>
+        <w:t xml:space="preserve"> </w:t>
+      </w:r>
+      <w:r>
+        <w:t xml:space="preserve">18-20 April 2018, Conference of the Portuguese Political Science Association, Braga</w:t>
+      </w:r>
+    </w:p>
+    <w:p>
+      <w:pPr>
+        <w:numPr>
+          <w:numId w:val="1010"/>
+          <w:ilvl w:val="0"/>
+        </w:numPr>
+      </w:pPr>
+      <w:r>
+        <w:t xml:space="preserve">“</w:t>
+      </w:r>
+      <w:r>
+        <w:t xml:space="preserve">Constituency characteristics, civil society links and topic selection by individual legislators: Evidence from Portugal</w:t>
+      </w:r>
+      <w:r>
+        <w:t xml:space="preserve">”</w:t>
+      </w:r>
+      <w:r>
+        <w:t xml:space="preserve"> </w:t>
+      </w:r>
+      <w:r>
+        <w:t xml:space="preserve">10-14 April 2018, ECPR Joint Session, Nicosia</w:t>
+      </w:r>
+    </w:p>
+    <w:p>
+      <w:pPr>
+        <w:numPr>
+          <w:numId w:val="1010"/>
+          <w:ilvl w:val="0"/>
+        </w:numPr>
+      </w:pPr>
+      <w:r>
+        <w:t xml:space="preserve">“</w:t>
+      </w:r>
+      <w:r>
+        <w:t xml:space="preserve">The determinants of the executive weekly agenda in Portugal: party mandates vs media attention</w:t>
+      </w:r>
+      <w:r>
+        <w:t xml:space="preserve">”</w:t>
+      </w:r>
+      <w:r>
+        <w:t xml:space="preserve"> </w:t>
+      </w:r>
+      <w:r>
+        <w:t xml:space="preserve">6th December, 2017, University of Texas, Austin</w:t>
+      </w:r>
+    </w:p>
+    <w:p>
+      <w:pPr>
+        <w:numPr>
+          <w:numId w:val="1010"/>
+          <w:ilvl w:val="0"/>
+        </w:numPr>
+      </w:pPr>
+      <w:r>
+        <w:t xml:space="preserve">“</w:t>
+      </w:r>
+      <w:r>
+        <w:t xml:space="preserve">The Five-Star Movement in Parliament: a Truly New Kind of Parliamentary Opposition?</w:t>
+      </w:r>
+      <w:r>
+        <w:t xml:space="preserve">”</w:t>
+      </w:r>
+      <w:r>
+        <w:t xml:space="preserve">, 14-16 September 2017, Annual Conference of the Italian Political Science Association, Urbino</w:t>
+      </w:r>
+    </w:p>
+    <w:p>
+      <w:pPr>
+        <w:numPr>
+          <w:numId w:val="1010"/>
+          <w:ilvl w:val="0"/>
+        </w:numPr>
+      </w:pPr>
+      <w:r>
+        <w:t xml:space="preserve">“</w:t>
+      </w:r>
+      <w:r>
+        <w:t xml:space="preserve">Constituency Characteristics, Expertise, Civil Society Links and Parliamentary Questions: Evidence from Portugal.</w:t>
+      </w:r>
+      <w:r>
+        <w:t xml:space="preserve">”</w:t>
+      </w:r>
+      <w:r>
+        <w:t xml:space="preserve"> </w:t>
+      </w:r>
+      <w:r>
+        <w:t xml:space="preserve">6-9 September 2017, ECPR General Conference, Oslo</w:t>
+      </w:r>
+    </w:p>
+    <w:p>
+      <w:pPr>
+        <w:numPr>
+          <w:numId w:val="1010"/>
+          <w:ilvl w:val="0"/>
+        </w:numPr>
+      </w:pPr>
+      <w:r>
+        <w:t xml:space="preserve">“</w:t>
+      </w:r>
+      <w:r>
+        <w:t xml:space="preserve">Populism, blame shifting and the crisis: communication strategies in Portuguese political parties</w:t>
+      </w:r>
+      <w:r>
+        <w:t xml:space="preserve">”</w:t>
+      </w:r>
+      <w:r>
+        <w:t xml:space="preserve">, 6-9 September 2017, ECPR General Conference, Oslo</w:t>
+      </w:r>
+    </w:p>
+    <w:p>
+      <w:pPr>
+        <w:numPr>
+          <w:numId w:val="1010"/>
+          <w:ilvl w:val="0"/>
+        </w:numPr>
+      </w:pPr>
+      <w:r>
+        <w:t xml:space="preserve">“</w:t>
+      </w:r>
+      <w:r>
+        <w:t xml:space="preserve">The determinants of the executive weekly agenda in Portugal: party mandates vs media attention</w:t>
+      </w:r>
+      <w:r>
+        <w:t xml:space="preserve">”</w:t>
+      </w:r>
+      <w:r>
+        <w:t xml:space="preserve"> </w:t>
+      </w:r>
+      <w:r>
+        <w:t xml:space="preserve">June 15-17, 2017, Annual Conference of the Comparative Agendas network, Edinburgh</w:t>
+      </w:r>
+    </w:p>
+    <w:p>
+      <w:pPr>
+        <w:numPr>
+          <w:numId w:val="1010"/>
+          <w:ilvl w:val="0"/>
+        </w:numPr>
+      </w:pPr>
+      <w:r>
+        <w:t xml:space="preserve">“</w:t>
+      </w:r>
+      <w:r>
+        <w:t xml:space="preserve">Delegated decree authority in a parliamentary system. The exercise of legislative delegation in Italy</w:t>
+      </w:r>
+      <w:r>
+        <w:t xml:space="preserve">”</w:t>
+      </w:r>
+      <w:r>
+        <w:t xml:space="preserve"> </w:t>
+      </w:r>
+      <w:r>
+        <w:t xml:space="preserve">(1987-2013), 15-17 September 2016, SISP Annual Conference, University of Milan</w:t>
+      </w:r>
+    </w:p>
+    <w:p>
+      <w:pPr>
+        <w:numPr>
+          <w:numId w:val="1010"/>
+          <w:ilvl w:val="0"/>
+        </w:numPr>
+      </w:pPr>
+      <w:r>
+        <w:t xml:space="preserve">“</w:t>
+      </w:r>
+      <w:r>
+        <w:t xml:space="preserve">Parliamentary Questions and Individual Representation in a Party-Dominated Environment: Evidence from Portugal</w:t>
+      </w:r>
+      <w:r>
+        <w:t xml:space="preserve">”</w:t>
+      </w:r>
+      <w:r>
+        <w:t xml:space="preserve">, July 23-28, 2016, IPSA World Congress - International Political Science Association, Poznan, Poland</w:t>
+      </w:r>
+    </w:p>
+    <w:p>
+      <w:pPr>
+        <w:numPr>
+          <w:numId w:val="1010"/>
+          <w:ilvl w:val="0"/>
+        </w:numPr>
+      </w:pPr>
+      <w:r>
+        <w:t xml:space="preserve">“</w:t>
+      </w:r>
+      <w:r>
+        <w:t xml:space="preserve">Parliamentary Questions and Individual Representation in a Party-Dominated Environment: Evidence from Portugal</w:t>
+      </w:r>
+      <w:r>
+        <w:t xml:space="preserve">”</w:t>
+      </w:r>
+      <w:r>
+        <w:t xml:space="preserve">, June 30 to July 2 2016, ECPR Standing group on parliaments, University of Munich</w:t>
+      </w:r>
+    </w:p>
+    <w:p>
+      <w:pPr>
+        <w:numPr>
+          <w:numId w:val="1010"/>
+          <w:ilvl w:val="0"/>
+        </w:numPr>
+      </w:pPr>
+      <w:r>
+        <w:t xml:space="preserve">“</w:t>
+      </w:r>
+      <w:r>
+        <w:t xml:space="preserve">Between contraction of agendas and issue expansion: The impact of the Euro crisis on partiesan issue attention</w:t>
+      </w:r>
+      <w:r>
+        <w:t xml:space="preserve">”</w:t>
+      </w:r>
+      <w:r>
+        <w:t xml:space="preserve">, 27-29 June 2016, Annual Conference Comparative Agendas Project, University of Geneva.</w:t>
+      </w:r>
+    </w:p>
+    <w:p>
+      <w:pPr>
+        <w:numPr>
+          <w:numId w:val="1010"/>
+          <w:ilvl w:val="0"/>
+        </w:numPr>
+      </w:pPr>
+      <w:r>
+        <w:t xml:space="preserve">“</w:t>
+      </w:r>
+      <w:r>
+        <w:t xml:space="preserve">The determinants of party issue attention in time of crisis: from agenda setters to agenda takers?</w:t>
+      </w:r>
+      <w:r>
+        <w:t xml:space="preserve">”</w:t>
+      </w:r>
+      <w:r>
+        <w:t xml:space="preserve">,</w:t>
+      </w:r>
+      <w:r>
+        <w:t xml:space="preserve"> </w:t>
+      </w:r>
+      <w:r>
+        <w:t xml:space="preserve">10-12 March, 2016, Portuguese Association of Political Science, Nova University of Lisbon.</w:t>
+      </w:r>
+    </w:p>
+    <w:p>
+      <w:pPr>
+        <w:numPr>
+          <w:numId w:val="1010"/>
+          <w:ilvl w:val="0"/>
+        </w:numPr>
+      </w:pPr>
+      <w:r>
+        <w:t xml:space="preserve">“</w:t>
+      </w:r>
+      <w:r>
+        <w:t xml:space="preserve">Challenging the government in parliament: an analysis of question time in time of austerity</w:t>
+      </w:r>
+      <w:r>
+        <w:t xml:space="preserve">”</w:t>
+      </w:r>
+      <w:r>
+        <w:t xml:space="preserve">,</w:t>
+      </w:r>
+      <w:r>
+        <w:t xml:space="preserve"> </w:t>
+      </w:r>
+      <w:r>
+        <w:t xml:space="preserve">Workshop - O Lusitanismo Italiano" 17-18 December, 2015, University of Bologna.</w:t>
+      </w:r>
+    </w:p>
+    <w:p>
+      <w:pPr>
+        <w:numPr>
+          <w:numId w:val="1010"/>
+          <w:ilvl w:val="0"/>
+        </w:numPr>
+      </w:pPr>
+      <w:r>
+        <w:t xml:space="preserve">“</w:t>
+      </w:r>
+      <w:r>
+        <w:t xml:space="preserve">Challenging the government in parliament: an analysis of question time in time of austerity</w:t>
+      </w:r>
+      <w:r>
+        <w:t xml:space="preserve">”</w:t>
+      </w:r>
+      <w:r>
+        <w:t xml:space="preserve">,</w:t>
+      </w:r>
+      <w:r>
+        <w:t xml:space="preserve"> </w:t>
+      </w:r>
+      <w:r>
+        <w:t xml:space="preserve">Workshop - Party Competition and Political Representation in Crisis: A Comparative Perspective" 24-25 September, 2015, at the European University Institute, Florence.</w:t>
+      </w:r>
+    </w:p>
+    <w:p>
+      <w:pPr>
+        <w:numPr>
+          <w:numId w:val="1010"/>
+          <w:ilvl w:val="0"/>
+        </w:numPr>
+      </w:pPr>
+      <w:r>
+        <w:t xml:space="preserve">“</w:t>
+      </w:r>
+      <w:r>
+        <w:t xml:space="preserve">The transmission of policy agendas. The effect of party competition on the gap between electoral priorities and policy outputs</w:t>
+      </w:r>
+      <w:r>
+        <w:t xml:space="preserve">”</w:t>
+      </w:r>
+      <w:r>
+        <w:t xml:space="preserve">, 22-24 June 2015, Annual Conference Comparative Agendas Project, University of Lisbon</w:t>
+      </w:r>
+    </w:p>
+    <w:p>
+      <w:pPr>
+        <w:numPr>
+          <w:numId w:val="1010"/>
+          <w:ilvl w:val="0"/>
+        </w:numPr>
+      </w:pPr>
+      <w:r>
+        <w:t xml:space="preserve">“</w:t>
+      </w:r>
+      <w:r>
+        <w:t xml:space="preserve">The impact of party priorities on Portuguese legislative activities</w:t>
+      </w:r>
+      <w:r>
+        <w:t xml:space="preserve">”</w:t>
+      </w:r>
+      <w:r>
+        <w:t xml:space="preserve">, 22-24 June 2015, Annual Conference Comparative Agendas Project, University of Lisbon</w:t>
+      </w:r>
+    </w:p>
+    <w:p>
+      <w:pPr>
+        <w:numPr>
+          <w:numId w:val="1010"/>
+          <w:ilvl w:val="0"/>
+        </w:numPr>
+      </w:pPr>
+      <w:r>
+        <w:t xml:space="preserve">“</w:t>
+      </w:r>
+      <w:r>
+        <w:t xml:space="preserve">Questioning the government in time of crisis. A comparative analysis of the content of parliamentary questions in Italy, Portugal and Spain</w:t>
+      </w:r>
+      <w:r>
+        <w:t xml:space="preserve">”</w:t>
+      </w:r>
+      <w:r>
+        <w:t xml:space="preserve">, 20-21 November 2014, Workshop</w:t>
+      </w:r>
+      <w:r>
+        <w:t xml:space="preserve"> </w:t>
+      </w:r>
+      <w:r>
+        <w:t xml:space="preserve">“</w:t>
+      </w:r>
+      <w:r>
+        <w:t xml:space="preserve">Policy-Making in Hard Times: Southern European Countries in a Comparative Perspective</w:t>
+      </w:r>
+      <w:r>
+        <w:t xml:space="preserve">”</w:t>
+      </w:r>
+      <w:r>
+        <w:t xml:space="preserve">, Institut Barcelona d’Estudis Internacionals (IBEI) &amp; Instituto Carlos III-Juan March de Ciencias Sociales (IC3JM), Madrid</w:t>
+      </w:r>
+    </w:p>
+    <w:p>
+      <w:pPr>
+        <w:numPr>
+          <w:numId w:val="1010"/>
+          <w:ilvl w:val="0"/>
+        </w:numPr>
+      </w:pPr>
+      <w:r>
+        <w:t xml:space="preserve">“</w:t>
+      </w:r>
+      <w:r>
+        <w:t xml:space="preserve">Challenging Italian centralism: the vertical shift of competences to the subnational and supranational level</w:t>
+      </w:r>
+      <w:r>
+        <w:t xml:space="preserve">”</w:t>
+      </w:r>
+      <w:r>
+        <w:t xml:space="preserve">. 11-13 September 2014, SISP Annual Conference, University of Perugia</w:t>
+      </w:r>
+    </w:p>
+    <w:p>
+      <w:pPr>
+        <w:numPr>
+          <w:numId w:val="1010"/>
+          <w:ilvl w:val="0"/>
+        </w:numPr>
+      </w:pPr>
+      <w:r>
+        <w:t xml:space="preserve">“</w:t>
+      </w:r>
+      <w:r>
+        <w:t xml:space="preserve">Exploring Bill Winnowing in the Italian Chamber of Deputies (1996-2012)</w:t>
+      </w:r>
+      <w:r>
+        <w:t xml:space="preserve">”</w:t>
+      </w:r>
+      <w:r>
+        <w:t xml:space="preserve">, 11-12 July 2014, Workshop</w:t>
+      </w:r>
+      <w:r>
+        <w:t xml:space="preserve"> </w:t>
+      </w:r>
+      <w:r>
+        <w:t xml:space="preserve">“</w:t>
+      </w:r>
+      <w:r>
+        <w:t xml:space="preserve">Parliamentary Scrutiny of EU Politics</w:t>
+      </w:r>
+      <w:r>
+        <w:t xml:space="preserve">”</w:t>
+      </w:r>
+      <w:r>
+        <w:t xml:space="preserve"> </w:t>
+      </w:r>
+      <w:r>
+        <w:t xml:space="preserve">Heidelberg University</w:t>
+      </w:r>
+    </w:p>
+    <w:p>
+      <w:pPr>
+        <w:numPr>
+          <w:numId w:val="1010"/>
+          <w:ilvl w:val="0"/>
+        </w:numPr>
+      </w:pPr>
+      <w:r>
+        <w:t xml:space="preserve">“</w:t>
+      </w:r>
+      <w:r>
+        <w:t xml:space="preserve">Agenda-setting in times of crisis</w:t>
+      </w:r>
+      <w:r>
+        <w:t xml:space="preserve">”</w:t>
+      </w:r>
+      <w:r>
+        <w:t xml:space="preserve">, 24-26 July 2014, Workshop</w:t>
+      </w:r>
+      <w:r>
+        <w:t xml:space="preserve"> </w:t>
+      </w:r>
+      <w:r>
+        <w:t xml:space="preserve">“</w:t>
+      </w:r>
+      <w:r>
+        <w:t xml:space="preserve">Changes to political representation in Southern Europe in times of crisis</w:t>
+      </w:r>
+      <w:r>
+        <w:t xml:space="preserve">”</w:t>
+      </w:r>
+      <w:r>
+        <w:t xml:space="preserve">, University of Nottingham, UK</w:t>
+      </w:r>
+    </w:p>
+    <w:p>
+      <w:pPr>
+        <w:numPr>
+          <w:numId w:val="1010"/>
+          <w:ilvl w:val="0"/>
+        </w:numPr>
+      </w:pPr>
+      <w:r>
+        <w:t xml:space="preserve">“</w:t>
+      </w:r>
+      <w:r>
+        <w:t xml:space="preserve">Questioning the government in times of crisis</w:t>
+      </w:r>
+      <w:r>
+        <w:t xml:space="preserve">”</w:t>
+      </w:r>
+      <w:r>
+        <w:t xml:space="preserve">, 14-16 April 2014, Biannual Conference Portuguese Political Science Association, Coimbra</w:t>
+      </w:r>
+    </w:p>
+    <w:p>
+      <w:pPr>
+        <w:numPr>
+          <w:numId w:val="1010"/>
+          <w:ilvl w:val="0"/>
+        </w:numPr>
+      </w:pPr>
+      <w:r>
+        <w:t xml:space="preserve">“</w:t>
+      </w:r>
+      <w:r>
+        <w:t xml:space="preserve">The political fallouts of the Great Depression</w:t>
+      </w:r>
+      <w:r>
+        <w:t xml:space="preserve">”</w:t>
+      </w:r>
+      <w:r>
+        <w:t xml:space="preserve">, 28 April 2014, ASEU - Jean Monnet Module on Agenda-Setting in the European Union, University of Malta, Malta</w:t>
+      </w:r>
+    </w:p>
+    <w:p>
+      <w:pPr>
+        <w:numPr>
+          <w:numId w:val="1010"/>
+          <w:ilvl w:val="0"/>
+        </w:numPr>
+      </w:pPr>
+      <w:r>
+        <w:t xml:space="preserve">“</w:t>
+      </w:r>
+      <w:r>
+        <w:t xml:space="preserve">Tracking attention to issues as a way to learn about political systems</w:t>
+      </w:r>
+      <w:r>
+        <w:t xml:space="preserve">”</w:t>
+      </w:r>
+      <w:r>
+        <w:t xml:space="preserve">, 23 October 2013, INESD, Instituto de Engenharia de Sistemas e Computadores, Investigação e Desenvolvimento, Lisboa</w:t>
+      </w:r>
+    </w:p>
+    <w:p>
+      <w:pPr>
+        <w:numPr>
+          <w:numId w:val="1010"/>
+          <w:ilvl w:val="0"/>
+        </w:numPr>
+      </w:pPr>
+      <w:r>
+        <w:t xml:space="preserve">“</w:t>
+      </w:r>
+      <w:r>
+        <w:t xml:space="preserve">Government Agenda-Setting in Italian Coalitions: An analysis of investiture speeches in Italy 1979-2013</w:t>
+      </w:r>
+      <w:r>
+        <w:t xml:space="preserve">”</w:t>
+      </w:r>
+      <w:r>
+        <w:t xml:space="preserve">, 12-14 September 2013, SISP Annual Conference, Florence</w:t>
+      </w:r>
+    </w:p>
+    <w:p>
+      <w:pPr>
+        <w:numPr>
+          <w:numId w:val="1010"/>
+          <w:ilvl w:val="0"/>
+        </w:numPr>
+      </w:pPr>
+      <w:r>
+        <w:t xml:space="preserve">“</w:t>
+      </w:r>
+      <w:r>
+        <w:t xml:space="preserve">The Influence of Coalition Parties on Governments’ Legislative Agendas in Italy Between the First and Second Republic</w:t>
+      </w:r>
+      <w:r>
+        <w:t xml:space="preserve">”</w:t>
+      </w:r>
+      <w:r>
+        <w:t xml:space="preserve">. 27-29 June 2013, Annual Conference Comparative Agendas Project, Antwerp</w:t>
+      </w:r>
+    </w:p>
+    <w:p>
+      <w:pPr>
+        <w:numPr>
+          <w:numId w:val="1010"/>
+          <w:ilvl w:val="0"/>
+        </w:numPr>
+      </w:pPr>
+      <w:r>
+        <w:t xml:space="preserve">“</w:t>
+      </w:r>
+      <w:r>
+        <w:t xml:space="preserve">The evolution of Italian law. A study on post-enactment policy change between the 1st and 2nd Italian Republic</w:t>
+      </w:r>
+      <w:r>
+        <w:t xml:space="preserve">”</w:t>
+      </w:r>
+      <w:r>
+        <w:t xml:space="preserve">, 13-15 September 2012, SISP Annual Conference, Rome</w:t>
+      </w:r>
+    </w:p>
+    <w:p>
+      <w:pPr>
+        <w:numPr>
+          <w:numId w:val="1010"/>
+          <w:ilvl w:val="0"/>
+        </w:numPr>
+      </w:pPr>
+      <w:r>
+        <w:t xml:space="preserve">“</w:t>
+      </w:r>
+      <w:r>
+        <w:t xml:space="preserve">Italian: Law-Making Archive: A New Tool For the Analysis Of the Italian Legislative Process</w:t>
+      </w:r>
+      <w:r>
+        <w:t xml:space="preserve">”</w:t>
+      </w:r>
+      <w:r>
+        <w:t xml:space="preserve">, 6 July 2012, The Law Factory, (Sciences Po, CEE, Regards Citoyens, Médialab), Paris</w:t>
+      </w:r>
+    </w:p>
+    <w:p>
+      <w:pPr>
+        <w:numPr>
+          <w:numId w:val="1010"/>
+          <w:ilvl w:val="0"/>
+        </w:numPr>
+      </w:pPr>
+      <w:r>
+        <w:t xml:space="preserve">“</w:t>
+      </w:r>
+      <w:r>
+        <w:t xml:space="preserve">Legislative processes as sequences: exploring the temporal dimension of law-making by means of sequence analysis</w:t>
+      </w:r>
+      <w:r>
+        <w:t xml:space="preserve">”</w:t>
+      </w:r>
+      <w:r>
+        <w:t xml:space="preserve">, 10-15 April 2012, ECPR Joint Session 2012, Antwerp</w:t>
+      </w:r>
+    </w:p>
+    <w:p>
+      <w:pPr>
+        <w:numPr>
+          <w:numId w:val="1010"/>
+          <w:ilvl w:val="0"/>
+        </w:numPr>
+      </w:pPr>
+      <w:r>
+        <w:t xml:space="preserve">“</w:t>
+      </w:r>
+      <w:r>
+        <w:t xml:space="preserve">Legislative processes as sequences: exploring the temporal dimension of law-making by means of sequence analysis</w:t>
+      </w:r>
+      <w:r>
+        <w:t xml:space="preserve">”</w:t>
+      </w:r>
+      <w:r>
+        <w:t xml:space="preserve">, 6-8 June 2012, Lausanne Conference on Sequence Analysis, Lausanne</w:t>
+      </w:r>
+    </w:p>
+    <w:p>
+      <w:pPr>
+        <w:numPr>
+          <w:numId w:val="1010"/>
+          <w:ilvl w:val="0"/>
+        </w:numPr>
+      </w:pPr>
+      <w:r>
+        <w:t xml:space="preserve">“</w:t>
+      </w:r>
+      <w:r>
+        <w:t xml:space="preserve">The evolution of EU law: analysing the longevity of EU legislation</w:t>
+      </w:r>
+      <w:r>
+        <w:t xml:space="preserve">”</w:t>
+      </w:r>
+      <w:r>
+        <w:t xml:space="preserve">, 16-18 June 2011, 2011 EPSA General Conference, Dublin</w:t>
+      </w:r>
+    </w:p>
+    <w:p>
+      <w:pPr>
+        <w:numPr>
+          <w:numId w:val="1010"/>
+          <w:ilvl w:val="0"/>
+        </w:numPr>
+      </w:pPr>
+      <w:r>
+        <w:t xml:space="preserve">“</w:t>
+      </w:r>
+      <w:r>
+        <w:t xml:space="preserve">The impact of party priorities on Italian law-making from the First to the Second Republic</w:t>
+      </w:r>
+      <w:r>
+        <w:t xml:space="preserve">”</w:t>
+      </w:r>
+      <w:r>
+        <w:t xml:space="preserve">, 17-18 June 2010, 2010 Comparative Policy Agendas Conference, University of Washington, Seattle</w:t>
+      </w:r>
+    </w:p>
+    <w:p>
+      <w:pPr>
+        <w:numPr>
+          <w:numId w:val="1010"/>
+          <w:ilvl w:val="0"/>
+        </w:numPr>
+      </w:pPr>
+      <w:r>
+        <w:t xml:space="preserve">“</w:t>
+      </w:r>
+      <w:r>
+        <w:t xml:space="preserve">The impact of party priorities on Italian law-making from the First to the Second Republic</w:t>
+      </w:r>
+      <w:r>
+        <w:t xml:space="preserve">”</w:t>
+      </w:r>
+      <w:r>
+        <w:t xml:space="preserve">, 20-21 May 2010,</w:t>
+      </w:r>
+      <w:r>
+        <w:t xml:space="preserve"> </w:t>
+      </w:r>
+      <w:r>
+        <w:t xml:space="preserve">“</w:t>
+      </w:r>
+      <w:r>
+        <w:t xml:space="preserve">Political Parties and Comparative Policy Agendas: an ESF Workshop on Political Parties and their Positions, and Policy Agendas</w:t>
+      </w:r>
+      <w:r>
+        <w:t xml:space="preserve">”</w:t>
+      </w:r>
+      <w:r>
+        <w:t xml:space="preserve">, University of Manchester, UK</w:t>
+      </w:r>
+    </w:p>
+    <w:p>
+      <w:pPr>
+        <w:numPr>
+          <w:numId w:val="1010"/>
+          <w:ilvl w:val="0"/>
+        </w:numPr>
+      </w:pPr>
+      <w:r>
+        <w:t xml:space="preserve">“</w:t>
+      </w:r>
+      <w:r>
+        <w:t xml:space="preserve">Exploring why Italian executives fail to exercise the legislative powers they are delegated</w:t>
+      </w:r>
+      <w:r>
+        <w:t xml:space="preserve">”</w:t>
+      </w:r>
+      <w:r>
+        <w:t xml:space="preserve">, 14-15 January 2010, the</w:t>
+      </w:r>
+      <w:r>
+        <w:t xml:space="preserve"> </w:t>
+      </w:r>
+      <w:r>
+        <w:t xml:space="preserve">“</w:t>
+      </w:r>
+      <w:r>
+        <w:t xml:space="preserve">International conference on democracy as idea and practice</w:t>
+      </w:r>
+      <w:r>
+        <w:t xml:space="preserve">”</w:t>
+      </w:r>
+      <w:r>
+        <w:t xml:space="preserve">, University of Oslo, Norway</w:t>
+      </w:r>
+    </w:p>
+    <w:p>
+      <w:pPr>
+        <w:numPr>
+          <w:numId w:val="1010"/>
+          <w:ilvl w:val="0"/>
+        </w:numPr>
+      </w:pPr>
+      <w:r>
+        <w:t xml:space="preserve">“</w:t>
+      </w:r>
+      <w:r>
+        <w:t xml:space="preserve">Exploring why Italian executives do not exercise the legislative powers they are delegated</w:t>
+      </w:r>
+      <w:r>
+        <w:t xml:space="preserve">”</w:t>
+      </w:r>
+      <w:r>
+        <w:t xml:space="preserve">, 9-12 September 2009, 2009 ECPR General Conference, Potsdam</w:t>
+      </w:r>
+    </w:p>
+    <w:p>
+      <w:pPr>
+        <w:numPr>
+          <w:numId w:val="1010"/>
+          <w:ilvl w:val="0"/>
+        </w:numPr>
+      </w:pPr>
       <w:r>
         <w:t xml:space="preserve">“</w:t>
       </w:r>
@@ -1704,1184 +2790,115 @@
         <w:t xml:space="preserve">”</w:t>
       </w:r>
       <w:r>
-        <w:t xml:space="preserve">, in S. Brouard, O. Costa and T.K?nig (Eds), The Europeanization of Domestic Legislatures, New York:Springer, pp.109-130</w:t>
-      </w:r>
-    </w:p>
-    <w:p>
-      <w:pPr>
-        <w:numPr>
-          <w:numId w:val="1006"/>
-          <w:ilvl w:val="0"/>
-        </w:numPr>
-      </w:pPr>
-      <w:r>
-        <w:t xml:space="preserve">with Fabio Franchino (2010)</w:t>
-      </w:r>
-      <w:r>
-        <w:t xml:space="preserve"> </w:t>
-      </w:r>
-      <w:r>
-        <w:t xml:space="preserve">“</w:t>
-      </w:r>
-      <w:r>
-        <w:t xml:space="preserve">The Role of Subnational Authorities in the Implementation of EU Directives</w:t>
-      </w:r>
-      <w:r>
-        <w:t xml:space="preserve">”</w:t>
-      </w:r>
-      <w:r>
-        <w:t xml:space="preserve">, Journal of European Public Policy, 17:6, pp. 759 - 780</w:t>
-      </w:r>
-    </w:p>
-    <w:p>
-      <w:pPr>
-        <w:numPr>
-          <w:numId w:val="1006"/>
-          <w:ilvl w:val="0"/>
-        </w:numPr>
-      </w:pPr>
-      <w:r>
-        <w:t xml:space="preserve">with Marcello Carammia (2010)</w:t>
-      </w:r>
-      <w:r>
-        <w:t xml:space="preserve"> </w:t>
-      </w:r>
-      <w:r>
-        <w:t xml:space="preserve">“</w:t>
-      </w:r>
-      <w:r>
-        <w:t xml:space="preserve">L’analisi comparata delle agenda politiche: il Comparative Agendas Project</w:t>
-      </w:r>
-      <w:r>
-        <w:t xml:space="preserve">”</w:t>
-      </w:r>
-      <w:r>
-        <w:t xml:space="preserve">, Rivista Italiana di Scienza Politica, n.2, pp.301-315</w:t>
-      </w:r>
-    </w:p>
-    <w:p>
-      <w:pPr>
-        <w:numPr>
-          <w:numId w:val="1006"/>
-          <w:ilvl w:val="0"/>
-        </w:numPr>
-      </w:pPr>
-      <w:r>
-        <w:t xml:space="preserve">with Marco Giuliani and Francesco Zucchini (2009)</w:t>
-      </w:r>
-      <w:r>
-        <w:t xml:space="preserve"> </w:t>
-      </w:r>
-      <w:r>
-        <w:t xml:space="preserve">“</w:t>
-      </w:r>
-      <w:r>
-        <w:t xml:space="preserve">Quanta Bruxelles c’? a Roma? L’europeizzazione della produzione normativa italiana.</w:t>
-      </w:r>
-      <w:r>
-        <w:t xml:space="preserve">”</w:t>
-      </w:r>
-      <w:r>
-        <w:t xml:space="preserve">, Rivista italiana di Politiche Pubbliche, n.1, pp.135-162</w:t>
-      </w:r>
-    </w:p>
-    <w:p>
-      <w:pPr>
-        <w:numPr>
-          <w:numId w:val="1006"/>
-          <w:ilvl w:val="0"/>
-        </w:numPr>
-      </w:pPr>
-      <w:r>
-        <w:t xml:space="preserve">with Fabio Franchino and Daniela Giannetti (2006)</w:t>
-      </w:r>
-      <w:r>
-        <w:t xml:space="preserve"> </w:t>
-      </w:r>
-      <w:r>
-        <w:t xml:space="preserve">“</w:t>
-      </w:r>
-      <w:r>
-        <w:t xml:space="preserve">Complying with the Transposition Deadlines of EU Directives: Evidence from Italy</w:t>
-      </w:r>
-      <w:r>
-        <w:t xml:space="preserve">”</w:t>
-      </w:r>
-      <w:r>
-        <w:t xml:space="preserve">, Rivista Italiana di Politiche Pubbliche, n.5, pp. 7-38.</w:t>
+        <w:t xml:space="preserve">, Hague, 17 June 2009,</w:t>
+      </w:r>
+      <w:r>
+        <w:t xml:space="preserve"> </w:t>
+      </w:r>
+      <w:r>
+        <w:t xml:space="preserve">“</w:t>
+      </w:r>
+      <w:r>
+        <w:t xml:space="preserve">Delors’ Myth Workshop 2: The scope and impact of Europeanization of law production</w:t>
+      </w:r>
+      <w:r>
+        <w:t xml:space="preserve">”</w:t>
+      </w:r>
+    </w:p>
+    <w:p>
+      <w:pPr>
+        <w:numPr>
+          <w:numId w:val="1010"/>
+          <w:ilvl w:val="0"/>
+        </w:numPr>
+      </w:pPr>
+      <w:r>
+        <w:t xml:space="preserve">“</w:t>
+      </w:r>
+      <w:r>
+        <w:t xml:space="preserve">The regional dimension of EU policy implementation</w:t>
+      </w:r>
+      <w:r>
+        <w:t xml:space="preserve">”</w:t>
+      </w:r>
+      <w:r>
+        <w:t xml:space="preserve">, 25-27 September 2008,</w:t>
+      </w:r>
+      <w:r>
+        <w:t xml:space="preserve"> </w:t>
+      </w:r>
+      <w:r>
+        <w:t xml:space="preserve">“</w:t>
+      </w:r>
+      <w:r>
+        <w:t xml:space="preserve">Fourth Pan-European Conference on EU Politics (ECPR)</w:t>
+      </w:r>
+      <w:r>
+        <w:t xml:space="preserve">”</w:t>
+      </w:r>
+      <w:r>
+        <w:t xml:space="preserve">, Riga</w:t>
+      </w:r>
+    </w:p>
+    <w:p>
+      <w:pPr>
+        <w:numPr>
+          <w:numId w:val="1010"/>
+          <w:ilvl w:val="0"/>
+        </w:numPr>
+      </w:pPr>
+      <w:r>
+        <w:t xml:space="preserve">“</w:t>
+      </w:r>
+      <w:r>
+        <w:t xml:space="preserve">The pace of the legislative process. A diachronic analysis of the Italian legislature (1996-2006)</w:t>
+      </w:r>
+      <w:r>
+        <w:t xml:space="preserve">”</w:t>
+      </w:r>
+      <w:r>
+        <w:t xml:space="preserve">, 4-6 September 2008, 2008 SISP (Italian Political Science Association) annual conference“, Pavia</w:t>
+      </w:r>
+    </w:p>
+    <w:p>
+      <w:pPr>
+        <w:numPr>
+          <w:numId w:val="1010"/>
+          <w:ilvl w:val="0"/>
+        </w:numPr>
+      </w:pPr>
+      <w:r>
+        <w:t xml:space="preserve">“</w:t>
+      </w:r>
+      <w:r>
+        <w:t xml:space="preserve">The timely transposition of EU directives in Italy: do political priorities matter?</w:t>
+      </w:r>
+      <w:r>
+        <w:t xml:space="preserve">”</w:t>
+      </w:r>
+      <w:r>
+        <w:t xml:space="preserve">, 11-16 April 2008, ECPR Joint sessions of workshops, Workshop</w:t>
+      </w:r>
+      <w:r>
+        <w:t xml:space="preserve"> </w:t>
+      </w:r>
+      <w:r>
+        <w:t xml:space="preserve">“</w:t>
+      </w:r>
+      <w:r>
+        <w:t xml:space="preserve">The Long Arm of EU Law</w:t>
+      </w:r>
+      <w:r>
+        <w:t xml:space="preserve">”</w:t>
+      </w:r>
+      <w:r>
+        <w:t xml:space="preserve">, Rennes</w:t>
       </w:r>
     </w:p>
     <w:p>
       <w:pPr>
         <w:pStyle w:val="Heading2"/>
       </w:pPr>
-      <w:bookmarkStart w:id="31" w:name="other-research-outputs"/>
-      <w:r>
-        <w:t xml:space="preserve">OTHER RESEARCH OUTPUTS</w:t>
-      </w:r>
-      <w:bookmarkEnd w:id="31"/>
-    </w:p>
-    <w:p>
-      <w:pPr>
-        <w:numPr>
-          <w:numId w:val="1007"/>
-          <w:ilvl w:val="0"/>
-        </w:numPr>
-      </w:pPr>
-      <w:r>
-        <w:t xml:space="preserve">with Elisabetta De Giorgi and Marco Lisi (2014) Government failure, opposition success? Parties electoral performance in Portugal and Italy at the time of the crisis.Jean Monnet Occasional Paper, No.05/2014, Institute for European Studies (Malta).</w:t>
-      </w:r>
-    </w:p>
-    <w:p>
-      <w:pPr>
-        <w:numPr>
-          <w:numId w:val="1007"/>
-          <w:ilvl w:val="0"/>
-        </w:numPr>
-      </w:pPr>
-      <w:r>
-        <w:t xml:space="preserve">The respect of transposition deadlines in Italy: do political priorities matter? URGE Working paper 7/2007</w:t>
-      </w:r>
-    </w:p>
-    <w:p>
-      <w:pPr>
-        <w:pStyle w:val="Heading2"/>
-      </w:pPr>
-      <w:bookmarkStart w:id="32" w:name="work-in-progress"/>
-      <w:r>
-        <w:t xml:space="preserve">WORK IN PROGRESS</w:t>
-      </w:r>
-      <w:bookmarkEnd w:id="32"/>
-    </w:p>
-    <w:p>
-      <w:pPr>
-        <w:numPr>
-          <w:numId w:val="1008"/>
-          <w:ilvl w:val="0"/>
-        </w:numPr>
-      </w:pPr>
-      <w:r>
-        <w:t xml:space="preserve">with Marcello Carammia and Shaun Bevan. Changing the Transmission Belt: The Programme-to-Policy Link in Italy between the First and Second Republic. [submitted]</w:t>
-      </w:r>
-    </w:p>
-    <w:p>
-      <w:pPr>
-        <w:numPr>
-          <w:numId w:val="1008"/>
-          <w:ilvl w:val="0"/>
-        </w:numPr>
-      </w:pPr>
-      <w:r>
-        <w:t xml:space="preserve">with Marco Lisi. Populism, blame shifting and the crisis: communication strategies in Portuguese political parties [submitted]</w:t>
-      </w:r>
-    </w:p>
-    <w:p>
-      <w:pPr>
-        <w:numPr>
-          <w:numId w:val="1008"/>
-          <w:ilvl w:val="0"/>
-        </w:numPr>
-      </w:pPr>
-      <w:r>
-        <w:t xml:space="preserve">with Derek Epp. Economic inequality and legislative agendas in Europe [submitted].</w:t>
-      </w:r>
-    </w:p>
-    <w:p>
-      <w:pPr>
-        <w:numPr>
-          <w:numId w:val="1008"/>
-          <w:ilvl w:val="0"/>
-        </w:numPr>
-      </w:pPr>
-      <w:r>
-        <w:t xml:space="preserve">with Alessandro Pellegata. Exploring bill winnowing in the Italian Chamber of Deputies. Working paper</w:t>
-      </w:r>
-    </w:p>
-    <w:p>
-      <w:pPr>
-        <w:numPr>
-          <w:numId w:val="1008"/>
-          <w:ilvl w:val="0"/>
-        </w:numPr>
-      </w:pPr>
-      <w:r>
-        <w:t xml:space="preserve">with André Freire and José Santana Lopes. Constituency Characteristics, Expertise, Civil Society Links and Parliamentary Questions: Evidence from Portugal. Working paper</w:t>
-      </w:r>
-    </w:p>
-    <w:p>
-      <w:pPr>
-        <w:numPr>
-          <w:numId w:val="1008"/>
-          <w:ilvl w:val="0"/>
-        </w:numPr>
-      </w:pPr>
-      <w:r>
-        <w:t xml:space="preserve">with Marco Lisi. Parliamentary questions and individual representation in a party-dominated environment: evidence from Portugal. Working paper</w:t>
-      </w:r>
-    </w:p>
-    <w:p>
-      <w:pPr>
-        <w:numPr>
-          <w:numId w:val="1008"/>
-          <w:ilvl w:val="0"/>
-        </w:numPr>
-      </w:pPr>
-      <w:r>
-        <w:t xml:space="preserve">with Ana Belchior. The transmission of policy agendas. The effect of party competition on the gap between electoral priorities and policy outputs. Working paper</w:t>
-      </w:r>
-    </w:p>
-    <w:p>
-      <w:pPr>
-        <w:numPr>
-          <w:numId w:val="1008"/>
-          <w:ilvl w:val="0"/>
-        </w:numPr>
-      </w:pPr>
-      <w:r>
-        <w:t xml:space="preserve">with Elisabetta de Giorgi. The Five-Star Movement in Parliament: a Truly New Kind of Parliamentary Opposition?</w:t>
-      </w:r>
-    </w:p>
-    <w:p>
-      <w:pPr>
-        <w:numPr>
-          <w:numId w:val="1008"/>
-          <w:ilvl w:val="0"/>
-        </w:numPr>
-      </w:pPr>
-      <w:r>
-        <w:t xml:space="preserve">with Ana Belchior. The determinants of the executive weekly agenda in Portugal: party mandates vs media attention</w:t>
-      </w:r>
-    </w:p>
-    <w:p>
-      <w:pPr>
-        <w:pStyle w:val="Heading2"/>
-      </w:pPr>
-      <w:bookmarkStart w:id="33" w:name="conference-papers-a-selection"/>
-      <w:r>
-        <w:t xml:space="preserve">CONFERENCE PAPERS (A SELECTION)</w:t>
-      </w:r>
-      <w:bookmarkEnd w:id="33"/>
-    </w:p>
-    <w:p>
-      <w:pPr>
-        <w:numPr>
-          <w:numId w:val="1009"/>
-          <w:ilvl w:val="0"/>
-        </w:numPr>
-      </w:pPr>
-      <w:r>
-        <w:t xml:space="preserve">“</w:t>
-      </w:r>
-      <w:r>
-        <w:t xml:space="preserve">Economic inequality and legislative agendas in Europe</w:t>
-      </w:r>
-      <w:r>
-        <w:t xml:space="preserve">”</w:t>
-      </w:r>
-      <w:r>
-        <w:t xml:space="preserve"> </w:t>
-      </w:r>
-      <w:r>
-        <w:t xml:space="preserve">18-20 April 2018, Conference of the Portuguese Political Science Association, Braga</w:t>
-      </w:r>
-    </w:p>
-    <w:p>
-      <w:pPr>
-        <w:numPr>
-          <w:numId w:val="1009"/>
-          <w:ilvl w:val="0"/>
-        </w:numPr>
-      </w:pPr>
-      <w:r>
-        <w:t xml:space="preserve">“</w:t>
-      </w:r>
-      <w:r>
-        <w:t xml:space="preserve">Constituency characteristics, civil society links and topic selection by individual legislators: Evidence from Portugal</w:t>
-      </w:r>
-      <w:r>
-        <w:t xml:space="preserve">”</w:t>
-      </w:r>
-      <w:r>
-        <w:t xml:space="preserve"> </w:t>
-      </w:r>
-      <w:r>
-        <w:t xml:space="preserve">10-14 April 2018, ECPR Joint Session, Nicosia</w:t>
-      </w:r>
-    </w:p>
-    <w:p>
-      <w:pPr>
-        <w:numPr>
-          <w:numId w:val="1009"/>
-          <w:ilvl w:val="0"/>
-        </w:numPr>
-      </w:pPr>
-      <w:r>
-        <w:t xml:space="preserve">“</w:t>
-      </w:r>
-      <w:r>
-        <w:t xml:space="preserve">The determinants of the executive weekly agenda in Portugal: party mandates vs media attention</w:t>
-      </w:r>
-      <w:r>
-        <w:t xml:space="preserve">”</w:t>
-      </w:r>
-      <w:r>
-        <w:t xml:space="preserve"> </w:t>
-      </w:r>
-      <w:r>
-        <w:t xml:space="preserve">6th December, 2017, University of Texas, Austin</w:t>
-      </w:r>
-    </w:p>
-    <w:p>
-      <w:pPr>
-        <w:numPr>
-          <w:numId w:val="1009"/>
-          <w:ilvl w:val="0"/>
-        </w:numPr>
-      </w:pPr>
-      <w:r>
-        <w:t xml:space="preserve">“</w:t>
-      </w:r>
-      <w:r>
-        <w:t xml:space="preserve">The Five-Star Movement in Parliament: a Truly New Kind of Parliamentary Opposition?</w:t>
-      </w:r>
-      <w:r>
-        <w:t xml:space="preserve">”</w:t>
-      </w:r>
-      <w:r>
-        <w:t xml:space="preserve">, 14-16 September 2017, Annual Conference of the Italian Political Science Association, Urbino</w:t>
-      </w:r>
-    </w:p>
-    <w:p>
-      <w:pPr>
-        <w:numPr>
-          <w:numId w:val="1009"/>
-          <w:ilvl w:val="0"/>
-        </w:numPr>
-      </w:pPr>
-      <w:r>
-        <w:t xml:space="preserve">“</w:t>
-      </w:r>
-      <w:r>
-        <w:t xml:space="preserve">Constituency Characteristics, Expertise, Civil Society Links and Parliamentary Questions: Evidence from Portugal.</w:t>
-      </w:r>
-      <w:r>
-        <w:t xml:space="preserve">”</w:t>
-      </w:r>
-      <w:r>
-        <w:t xml:space="preserve"> </w:t>
-      </w:r>
-      <w:r>
-        <w:t xml:space="preserve">6-9 September 2017, ECPR General Conference, Oslo</w:t>
-      </w:r>
-    </w:p>
-    <w:p>
-      <w:pPr>
-        <w:numPr>
-          <w:numId w:val="1009"/>
-          <w:ilvl w:val="0"/>
-        </w:numPr>
-      </w:pPr>
-      <w:r>
-        <w:t xml:space="preserve">“</w:t>
-      </w:r>
-      <w:r>
-        <w:t xml:space="preserve">Populism, blame shifting and the crisis: communication strategies in Portuguese political parties</w:t>
-      </w:r>
-      <w:r>
-        <w:t xml:space="preserve">”</w:t>
-      </w:r>
-      <w:r>
-        <w:t xml:space="preserve">, 6-9 September 2017, ECPR General Conference, Oslo</w:t>
-      </w:r>
-    </w:p>
-    <w:p>
-      <w:pPr>
-        <w:numPr>
-          <w:numId w:val="1009"/>
-          <w:ilvl w:val="0"/>
-        </w:numPr>
-      </w:pPr>
-      <w:r>
-        <w:t xml:space="preserve">“</w:t>
-      </w:r>
-      <w:r>
-        <w:t xml:space="preserve">The determinants of the executive weekly agenda in Portugal: party mandates vs media attention</w:t>
-      </w:r>
-      <w:r>
-        <w:t xml:space="preserve">”</w:t>
-      </w:r>
-      <w:r>
-        <w:t xml:space="preserve"> </w:t>
-      </w:r>
-      <w:r>
-        <w:t xml:space="preserve">June 15-17, 2017, Annual Conference of the Comparative Agendas network, Edinburgh</w:t>
-      </w:r>
-    </w:p>
-    <w:p>
-      <w:pPr>
-        <w:numPr>
-          <w:numId w:val="1009"/>
-          <w:ilvl w:val="0"/>
-        </w:numPr>
-      </w:pPr>
-      <w:r>
-        <w:t xml:space="preserve">“</w:t>
-      </w:r>
-      <w:r>
-        <w:t xml:space="preserve">Delegated decree authority in a parliamentary system. The exercise of legislative delegation in Italy</w:t>
-      </w:r>
-      <w:r>
-        <w:t xml:space="preserve">”</w:t>
-      </w:r>
-      <w:r>
-        <w:t xml:space="preserve"> </w:t>
-      </w:r>
-      <w:r>
-        <w:t xml:space="preserve">(1987-2013), 15-17 September 2016, SISP Annual Conference, University of Milan</w:t>
-      </w:r>
-    </w:p>
-    <w:p>
-      <w:pPr>
-        <w:numPr>
-          <w:numId w:val="1009"/>
-          <w:ilvl w:val="0"/>
-        </w:numPr>
-      </w:pPr>
-      <w:r>
-        <w:t xml:space="preserve">“</w:t>
-      </w:r>
-      <w:r>
-        <w:t xml:space="preserve">Parliamentary Questions and Individual Representation in a Party-Dominated Environment: Evidence from Portugal</w:t>
-      </w:r>
-      <w:r>
-        <w:t xml:space="preserve">”</w:t>
-      </w:r>
-      <w:r>
-        <w:t xml:space="preserve">, July 23-28, 2016, IPSA World Congress - International Political Science Association, Poznan, Poland</w:t>
-      </w:r>
-    </w:p>
-    <w:p>
-      <w:pPr>
-        <w:numPr>
-          <w:numId w:val="1009"/>
-          <w:ilvl w:val="0"/>
-        </w:numPr>
-      </w:pPr>
-      <w:r>
-        <w:t xml:space="preserve">“</w:t>
-      </w:r>
-      <w:r>
-        <w:t xml:space="preserve">Parliamentary Questions and Individual Representation in a Party-Dominated Environment: Evidence from Portugal</w:t>
-      </w:r>
-      <w:r>
-        <w:t xml:space="preserve">”</w:t>
-      </w:r>
-      <w:r>
-        <w:t xml:space="preserve">, June 30 to July 2 2016, ECPR Standing group on parliaments, University of Munich</w:t>
-      </w:r>
-    </w:p>
-    <w:p>
-      <w:pPr>
-        <w:numPr>
-          <w:numId w:val="1009"/>
-          <w:ilvl w:val="0"/>
-        </w:numPr>
-      </w:pPr>
-      <w:r>
-        <w:t xml:space="preserve">“</w:t>
-      </w:r>
-      <w:r>
-        <w:t xml:space="preserve">Between contraction of agendas and issue expansion: The impact of the Euro crisis on partiesan issue attention</w:t>
-      </w:r>
-      <w:r>
-        <w:t xml:space="preserve">”</w:t>
-      </w:r>
-      <w:r>
-        <w:t xml:space="preserve">, 27-29 June 2016, Annual Conference Comparative Agendas Project, University of Geneva.</w:t>
-      </w:r>
-    </w:p>
-    <w:p>
-      <w:pPr>
-        <w:numPr>
-          <w:numId w:val="1009"/>
-          <w:ilvl w:val="0"/>
-        </w:numPr>
-      </w:pPr>
-      <w:r>
-        <w:t xml:space="preserve">“</w:t>
-      </w:r>
-      <w:r>
-        <w:t xml:space="preserve">The determinants of party issue attention in time of crisis: from agenda setters to agenda takers?</w:t>
-      </w:r>
-      <w:r>
-        <w:t xml:space="preserve">”</w:t>
-      </w:r>
-      <w:r>
-        <w:t xml:space="preserve">,</w:t>
-      </w:r>
-      <w:r>
-        <w:t xml:space="preserve"> </w:t>
-      </w:r>
-      <w:r>
-        <w:t xml:space="preserve">10-12 March, 2016, Portuguese Association of Political Science, Nova University of Lisbon.</w:t>
-      </w:r>
-    </w:p>
-    <w:p>
-      <w:pPr>
-        <w:numPr>
-          <w:numId w:val="1009"/>
-          <w:ilvl w:val="0"/>
-        </w:numPr>
-      </w:pPr>
-      <w:r>
-        <w:t xml:space="preserve">“</w:t>
-      </w:r>
-      <w:r>
-        <w:t xml:space="preserve">Challenging the government in parliament: an analysis of question time in time of austerity</w:t>
-      </w:r>
-      <w:r>
-        <w:t xml:space="preserve">”</w:t>
-      </w:r>
-      <w:r>
-        <w:t xml:space="preserve">,</w:t>
-      </w:r>
-      <w:r>
-        <w:t xml:space="preserve"> </w:t>
-      </w:r>
-      <w:r>
-        <w:t xml:space="preserve">Workshop - O Lusitanismo Italiano" 17-18 December, 2015, University of Bologna.</w:t>
-      </w:r>
-    </w:p>
-    <w:p>
-      <w:pPr>
-        <w:numPr>
-          <w:numId w:val="1009"/>
-          <w:ilvl w:val="0"/>
-        </w:numPr>
-      </w:pPr>
-      <w:r>
-        <w:t xml:space="preserve">“</w:t>
-      </w:r>
-      <w:r>
-        <w:t xml:space="preserve">Challenging the government in parliament: an analysis of question time in time of austerity</w:t>
-      </w:r>
-      <w:r>
-        <w:t xml:space="preserve">”</w:t>
-      </w:r>
-      <w:r>
-        <w:t xml:space="preserve">,</w:t>
-      </w:r>
-      <w:r>
-        <w:t xml:space="preserve"> </w:t>
-      </w:r>
-      <w:r>
-        <w:t xml:space="preserve">Workshop - Party Competition and Political Representation in Crisis: A Comparative Perspective" 24-25 September, 2015, at the European University Institute, Florence.</w:t>
-      </w:r>
-    </w:p>
-    <w:p>
-      <w:pPr>
-        <w:numPr>
-          <w:numId w:val="1009"/>
-          <w:ilvl w:val="0"/>
-        </w:numPr>
-      </w:pPr>
-      <w:r>
-        <w:t xml:space="preserve">“</w:t>
-      </w:r>
-      <w:r>
-        <w:t xml:space="preserve">The transmission of policy agendas. The effect of party competition on the gap between electoral priorities and policy outputs</w:t>
-      </w:r>
-      <w:r>
-        <w:t xml:space="preserve">”</w:t>
-      </w:r>
-      <w:r>
-        <w:t xml:space="preserve">, 22-24 June 2015, Annual Conference Comparative Agendas Project, University of Lisbon</w:t>
-      </w:r>
-    </w:p>
-    <w:p>
-      <w:pPr>
-        <w:numPr>
-          <w:numId w:val="1009"/>
-          <w:ilvl w:val="0"/>
-        </w:numPr>
-      </w:pPr>
-      <w:r>
-        <w:t xml:space="preserve">“</w:t>
-      </w:r>
-      <w:r>
-        <w:t xml:space="preserve">The impact of party priorities on Portuguese legislative activities</w:t>
-      </w:r>
-      <w:r>
-        <w:t xml:space="preserve">”</w:t>
-      </w:r>
-      <w:r>
-        <w:t xml:space="preserve">, 22-24 June 2015, Annual Conference Comparative Agendas Project, University of Lisbon</w:t>
-      </w:r>
-    </w:p>
-    <w:p>
-      <w:pPr>
-        <w:numPr>
-          <w:numId w:val="1009"/>
-          <w:ilvl w:val="0"/>
-        </w:numPr>
-      </w:pPr>
-      <w:r>
-        <w:t xml:space="preserve">“</w:t>
-      </w:r>
-      <w:r>
-        <w:t xml:space="preserve">Questioning the government in time of crisis. A comparative analysis of the content of parliamentary questions in Italy, Portugal and Spain</w:t>
-      </w:r>
-      <w:r>
-        <w:t xml:space="preserve">”</w:t>
-      </w:r>
-      <w:r>
-        <w:t xml:space="preserve">, 20-21 November 2014, Workshop</w:t>
-      </w:r>
-      <w:r>
-        <w:t xml:space="preserve"> </w:t>
-      </w:r>
-      <w:r>
-        <w:t xml:space="preserve">“</w:t>
-      </w:r>
-      <w:r>
-        <w:t xml:space="preserve">Policy-Making in Hard Times: Southern European Countries in a Comparative Perspective</w:t>
-      </w:r>
-      <w:r>
-        <w:t xml:space="preserve">”</w:t>
-      </w:r>
-      <w:r>
-        <w:t xml:space="preserve">, Institut Barcelona d’Estudis Internacionals (IBEI) &amp; Instituto Carlos III-Juan March de Ciencias Sociales (IC3JM), Madrid</w:t>
-      </w:r>
-    </w:p>
-    <w:p>
-      <w:pPr>
-        <w:numPr>
-          <w:numId w:val="1009"/>
-          <w:ilvl w:val="0"/>
-        </w:numPr>
-      </w:pPr>
-      <w:r>
-        <w:t xml:space="preserve">“</w:t>
-      </w:r>
-      <w:r>
-        <w:t xml:space="preserve">Challenging Italian centralism: the vertical shift of competences to the subnational and supranational level</w:t>
-      </w:r>
-      <w:r>
-        <w:t xml:space="preserve">”</w:t>
-      </w:r>
-      <w:r>
-        <w:t xml:space="preserve">. 11-13 September 2014, SISP Annual Conference, University of Perugia</w:t>
-      </w:r>
-    </w:p>
-    <w:p>
-      <w:pPr>
-        <w:numPr>
-          <w:numId w:val="1009"/>
-          <w:ilvl w:val="0"/>
-        </w:numPr>
-      </w:pPr>
-      <w:r>
-        <w:t xml:space="preserve">“</w:t>
-      </w:r>
-      <w:r>
-        <w:t xml:space="preserve">Exploring Bill Winnowing in the Italian Chamber of Deputies (1996-2012)</w:t>
-      </w:r>
-      <w:r>
-        <w:t xml:space="preserve">”</w:t>
-      </w:r>
-      <w:r>
-        <w:t xml:space="preserve">, 11-12 July 2014, Workshop</w:t>
-      </w:r>
-      <w:r>
-        <w:t xml:space="preserve"> </w:t>
-      </w:r>
-      <w:r>
-        <w:t xml:space="preserve">“</w:t>
-      </w:r>
-      <w:r>
-        <w:t xml:space="preserve">Parliamentary Scrutiny of EU Politics</w:t>
-      </w:r>
-      <w:r>
-        <w:t xml:space="preserve">”</w:t>
-      </w:r>
-      <w:r>
-        <w:t xml:space="preserve"> </w:t>
-      </w:r>
-      <w:r>
-        <w:t xml:space="preserve">Heidelberg University</w:t>
-      </w:r>
-    </w:p>
-    <w:p>
-      <w:pPr>
-        <w:numPr>
-          <w:numId w:val="1009"/>
-          <w:ilvl w:val="0"/>
-        </w:numPr>
-      </w:pPr>
-      <w:r>
-        <w:t xml:space="preserve">“</w:t>
-      </w:r>
-      <w:r>
-        <w:t xml:space="preserve">Agenda-setting in times of crisis</w:t>
-      </w:r>
-      <w:r>
-        <w:t xml:space="preserve">”</w:t>
-      </w:r>
-      <w:r>
-        <w:t xml:space="preserve">, 24-26 July 2014, Workshop</w:t>
-      </w:r>
-      <w:r>
-        <w:t xml:space="preserve"> </w:t>
-      </w:r>
-      <w:r>
-        <w:t xml:space="preserve">“</w:t>
-      </w:r>
-      <w:r>
-        <w:t xml:space="preserve">Changes to political representation in Southern Europe in times of crisis</w:t>
-      </w:r>
-      <w:r>
-        <w:t xml:space="preserve">”</w:t>
-      </w:r>
-      <w:r>
-        <w:t xml:space="preserve">, University of Nottingham, UK</w:t>
-      </w:r>
-    </w:p>
-    <w:p>
-      <w:pPr>
-        <w:numPr>
-          <w:numId w:val="1009"/>
-          <w:ilvl w:val="0"/>
-        </w:numPr>
-      </w:pPr>
-      <w:r>
-        <w:t xml:space="preserve">“</w:t>
-      </w:r>
-      <w:r>
-        <w:t xml:space="preserve">Questioning the government in times of crisis</w:t>
-      </w:r>
-      <w:r>
-        <w:t xml:space="preserve">”</w:t>
-      </w:r>
-      <w:r>
-        <w:t xml:space="preserve">, 14-16 April 2014, Biannual Conference Portuguese Political Science Association, Coimbra</w:t>
-      </w:r>
-    </w:p>
-    <w:p>
-      <w:pPr>
-        <w:numPr>
-          <w:numId w:val="1009"/>
-          <w:ilvl w:val="0"/>
-        </w:numPr>
-      </w:pPr>
-      <w:r>
-        <w:t xml:space="preserve">“</w:t>
-      </w:r>
-      <w:r>
-        <w:t xml:space="preserve">The political fallouts of the Great Depression</w:t>
-      </w:r>
-      <w:r>
-        <w:t xml:space="preserve">”</w:t>
-      </w:r>
-      <w:r>
-        <w:t xml:space="preserve">, 28 April 2014, ASEU - Jean Monnet Module on Agenda-Setting in the European Union, University of Malta, Malta</w:t>
-      </w:r>
-    </w:p>
-    <w:p>
-      <w:pPr>
-        <w:numPr>
-          <w:numId w:val="1009"/>
-          <w:ilvl w:val="0"/>
-        </w:numPr>
-      </w:pPr>
-      <w:r>
-        <w:t xml:space="preserve">“</w:t>
-      </w:r>
-      <w:r>
-        <w:t xml:space="preserve">Tracking attention to issues as a way to learn about political systems</w:t>
-      </w:r>
-      <w:r>
-        <w:t xml:space="preserve">”</w:t>
-      </w:r>
-      <w:r>
-        <w:t xml:space="preserve">, 23 October 2013, INESD, Instituto de Engenharia de Sistemas e Computadores, Investigação e Desenvolvimento, Lisboa</w:t>
-      </w:r>
-    </w:p>
-    <w:p>
-      <w:pPr>
-        <w:numPr>
-          <w:numId w:val="1009"/>
-          <w:ilvl w:val="0"/>
-        </w:numPr>
-      </w:pPr>
-      <w:r>
-        <w:t xml:space="preserve">“</w:t>
-      </w:r>
-      <w:r>
-        <w:t xml:space="preserve">Government Agenda-Setting in Italian Coalitions: An analysis of investiture speeches in Italy 1979-2013</w:t>
-      </w:r>
-      <w:r>
-        <w:t xml:space="preserve">”</w:t>
-      </w:r>
-      <w:r>
-        <w:t xml:space="preserve">, 12-14 September 2013, SISP Annual Conference, Florence</w:t>
-      </w:r>
-    </w:p>
-    <w:p>
-      <w:pPr>
-        <w:numPr>
-          <w:numId w:val="1009"/>
-          <w:ilvl w:val="0"/>
-        </w:numPr>
-      </w:pPr>
-      <w:r>
-        <w:t xml:space="preserve">“</w:t>
-      </w:r>
-      <w:r>
-        <w:t xml:space="preserve">The Influence of Coalition Parties on Governments’ Legislative Agendas in Italy Between the First and Second Republic</w:t>
-      </w:r>
-      <w:r>
-        <w:t xml:space="preserve">”</w:t>
-      </w:r>
-      <w:r>
-        <w:t xml:space="preserve">. 27-29 June 2013, Annual Conference Comparative Agendas Project, Antwerp</w:t>
-      </w:r>
-    </w:p>
-    <w:p>
-      <w:pPr>
-        <w:numPr>
-          <w:numId w:val="1009"/>
-          <w:ilvl w:val="0"/>
-        </w:numPr>
-      </w:pPr>
-      <w:r>
-        <w:t xml:space="preserve">“</w:t>
-      </w:r>
-      <w:r>
-        <w:t xml:space="preserve">The evolution of Italian law. A study on post-enactment policy change between the 1st and 2nd Italian Republic</w:t>
-      </w:r>
-      <w:r>
-        <w:t xml:space="preserve">”</w:t>
-      </w:r>
-      <w:r>
-        <w:t xml:space="preserve">, 13-15 September 2012, SISP Annual Conference, Rome</w:t>
-      </w:r>
-    </w:p>
-    <w:p>
-      <w:pPr>
-        <w:numPr>
-          <w:numId w:val="1009"/>
-          <w:ilvl w:val="0"/>
-        </w:numPr>
-      </w:pPr>
-      <w:r>
-        <w:t xml:space="preserve">“</w:t>
-      </w:r>
-      <w:r>
-        <w:t xml:space="preserve">Italian: Law-Making Archive: A New Tool For the Analysis Of the Italian Legislative Process</w:t>
-      </w:r>
-      <w:r>
-        <w:t xml:space="preserve">”</w:t>
-      </w:r>
-      <w:r>
-        <w:t xml:space="preserve">, 6 July 2012, The Law Factory, (Sciences Po, CEE, Regards Citoyens, Médialab), Paris</w:t>
-      </w:r>
-    </w:p>
-    <w:p>
-      <w:pPr>
-        <w:numPr>
-          <w:numId w:val="1009"/>
-          <w:ilvl w:val="0"/>
-        </w:numPr>
-      </w:pPr>
-      <w:r>
-        <w:t xml:space="preserve">“</w:t>
-      </w:r>
-      <w:r>
-        <w:t xml:space="preserve">Legislative processes as sequences: exploring the temporal dimension of law-making by means of sequence analysis</w:t>
-      </w:r>
-      <w:r>
-        <w:t xml:space="preserve">”</w:t>
-      </w:r>
-      <w:r>
-        <w:t xml:space="preserve">, 10-15 April 2012, ECPR Joint Session 2012, Antwerp</w:t>
-      </w:r>
-    </w:p>
-    <w:p>
-      <w:pPr>
-        <w:numPr>
-          <w:numId w:val="1009"/>
-          <w:ilvl w:val="0"/>
-        </w:numPr>
-      </w:pPr>
-      <w:r>
-        <w:t xml:space="preserve">“</w:t>
-      </w:r>
-      <w:r>
-        <w:t xml:space="preserve">Legislative processes as sequences: exploring the temporal dimension of law-making by means of sequence analysis</w:t>
-      </w:r>
-      <w:r>
-        <w:t xml:space="preserve">”</w:t>
-      </w:r>
-      <w:r>
-        <w:t xml:space="preserve">, 6-8 June 2012, Lausanne Conference on Sequence Analysis, Lausanne</w:t>
-      </w:r>
-    </w:p>
-    <w:p>
-      <w:pPr>
-        <w:numPr>
-          <w:numId w:val="1009"/>
-          <w:ilvl w:val="0"/>
-        </w:numPr>
-      </w:pPr>
-      <w:r>
-        <w:t xml:space="preserve">“</w:t>
-      </w:r>
-      <w:r>
-        <w:t xml:space="preserve">The evolution of EU law: analysing the longevity of EU legislation</w:t>
-      </w:r>
-      <w:r>
-        <w:t xml:space="preserve">”</w:t>
-      </w:r>
-      <w:r>
-        <w:t xml:space="preserve">, 16-18 June 2011, 2011 EPSA General Conference, Dublin</w:t>
-      </w:r>
-    </w:p>
-    <w:p>
-      <w:pPr>
-        <w:numPr>
-          <w:numId w:val="1009"/>
-          <w:ilvl w:val="0"/>
-        </w:numPr>
-      </w:pPr>
-      <w:r>
-        <w:t xml:space="preserve">“</w:t>
-      </w:r>
-      <w:r>
-        <w:t xml:space="preserve">The impact of party priorities on Italian law-making from the First to the Second Republic</w:t>
-      </w:r>
-      <w:r>
-        <w:t xml:space="preserve">”</w:t>
-      </w:r>
-      <w:r>
-        <w:t xml:space="preserve">, 17-18 June 2010, 2010 Comparative Policy Agendas Conference, University of Washington, Seattle</w:t>
-      </w:r>
-    </w:p>
-    <w:p>
-      <w:pPr>
-        <w:numPr>
-          <w:numId w:val="1009"/>
-          <w:ilvl w:val="0"/>
-        </w:numPr>
-      </w:pPr>
-      <w:r>
-        <w:t xml:space="preserve">“</w:t>
-      </w:r>
-      <w:r>
-        <w:t xml:space="preserve">The impact of party priorities on Italian law-making from the First to the Second Republic</w:t>
-      </w:r>
-      <w:r>
-        <w:t xml:space="preserve">”</w:t>
-      </w:r>
-      <w:r>
-        <w:t xml:space="preserve">, 20-21 May 2010,</w:t>
-      </w:r>
-      <w:r>
-        <w:t xml:space="preserve"> </w:t>
-      </w:r>
-      <w:r>
-        <w:t xml:space="preserve">“</w:t>
-      </w:r>
-      <w:r>
-        <w:t xml:space="preserve">Political Parties and Comparative Policy Agendas: an ESF Workshop on Political Parties and their Positions, and Policy Agendas</w:t>
-      </w:r>
-      <w:r>
-        <w:t xml:space="preserve">”</w:t>
-      </w:r>
-      <w:r>
-        <w:t xml:space="preserve">, University of Manchester, UK</w:t>
-      </w:r>
-    </w:p>
-    <w:p>
-      <w:pPr>
-        <w:numPr>
-          <w:numId w:val="1009"/>
-          <w:ilvl w:val="0"/>
-        </w:numPr>
-      </w:pPr>
-      <w:r>
-        <w:t xml:space="preserve">“</w:t>
-      </w:r>
-      <w:r>
-        <w:t xml:space="preserve">Exploring why Italian executives fail to exercise the legislative powers they are delegated</w:t>
-      </w:r>
-      <w:r>
-        <w:t xml:space="preserve">”</w:t>
-      </w:r>
-      <w:r>
-        <w:t xml:space="preserve">, 14-15 January 2010, the</w:t>
-      </w:r>
-      <w:r>
-        <w:t xml:space="preserve"> </w:t>
-      </w:r>
-      <w:r>
-        <w:t xml:space="preserve">“</w:t>
-      </w:r>
-      <w:r>
-        <w:t xml:space="preserve">International conference on democracy as idea and practice</w:t>
-      </w:r>
-      <w:r>
-        <w:t xml:space="preserve">”</w:t>
-      </w:r>
-      <w:r>
-        <w:t xml:space="preserve">, University of Oslo, Norway</w:t>
-      </w:r>
-    </w:p>
-    <w:p>
-      <w:pPr>
-        <w:numPr>
-          <w:numId w:val="1009"/>
-          <w:ilvl w:val="0"/>
-        </w:numPr>
-      </w:pPr>
-      <w:r>
-        <w:t xml:space="preserve">“</w:t>
-      </w:r>
-      <w:r>
-        <w:t xml:space="preserve">Exploring why Italian executives do not exercise the legislative powers they are delegated</w:t>
-      </w:r>
-      <w:r>
-        <w:t xml:space="preserve">”</w:t>
-      </w:r>
-      <w:r>
-        <w:t xml:space="preserve">, 9-12 September 2009, 2009 ECPR General Conference, Potsdam</w:t>
-      </w:r>
-    </w:p>
-    <w:p>
-      <w:pPr>
-        <w:numPr>
-          <w:numId w:val="1009"/>
-          <w:ilvl w:val="0"/>
-        </w:numPr>
-      </w:pPr>
-      <w:r>
-        <w:t xml:space="preserve">“</w:t>
-      </w:r>
-      <w:r>
-        <w:t xml:space="preserve">Leading governments and unwilling legislators. The European Union and the Italian Law making (1987-2006)</w:t>
-      </w:r>
-      <w:r>
-        <w:t xml:space="preserve">”</w:t>
-      </w:r>
-      <w:r>
-        <w:t xml:space="preserve">, Hague, 17 June 2009,</w:t>
-      </w:r>
-      <w:r>
-        <w:t xml:space="preserve"> </w:t>
-      </w:r>
-      <w:r>
-        <w:t xml:space="preserve">“</w:t>
-      </w:r>
-      <w:r>
-        <w:t xml:space="preserve">Delors’ Myth Workshop 2: The scope and impact of Europeanization of law production</w:t>
-      </w:r>
-      <w:r>
-        <w:t xml:space="preserve">”</w:t>
-      </w:r>
-    </w:p>
-    <w:p>
-      <w:pPr>
-        <w:numPr>
-          <w:numId w:val="1009"/>
-          <w:ilvl w:val="0"/>
-        </w:numPr>
-      </w:pPr>
-      <w:r>
-        <w:t xml:space="preserve">“</w:t>
-      </w:r>
-      <w:r>
-        <w:t xml:space="preserve">The regional dimension of EU policy implementation</w:t>
-      </w:r>
-      <w:r>
-        <w:t xml:space="preserve">”</w:t>
-      </w:r>
-      <w:r>
-        <w:t xml:space="preserve">, 25-27 September 2008,</w:t>
-      </w:r>
-      <w:r>
-        <w:t xml:space="preserve"> </w:t>
-      </w:r>
-      <w:r>
-        <w:t xml:space="preserve">“</w:t>
-      </w:r>
-      <w:r>
-        <w:t xml:space="preserve">Fourth Pan-European Conference on EU Politics (ECPR)</w:t>
-      </w:r>
-      <w:r>
-        <w:t xml:space="preserve">”</w:t>
-      </w:r>
-      <w:r>
-        <w:t xml:space="preserve">, Riga</w:t>
-      </w:r>
-    </w:p>
-    <w:p>
-      <w:pPr>
-        <w:numPr>
-          <w:numId w:val="1009"/>
-          <w:ilvl w:val="0"/>
-        </w:numPr>
-      </w:pPr>
-      <w:r>
-        <w:t xml:space="preserve">“</w:t>
-      </w:r>
-      <w:r>
-        <w:t xml:space="preserve">The pace of the legislative process. A diachronic analysis of the Italian legislature (1996-2006)</w:t>
-      </w:r>
-      <w:r>
-        <w:t xml:space="preserve">”</w:t>
-      </w:r>
-      <w:r>
-        <w:t xml:space="preserve">, 4-6 September 2008, 2008 SISP (Italian Political Science Association) annual conference“, Pavia</w:t>
-      </w:r>
-    </w:p>
-    <w:p>
-      <w:pPr>
-        <w:numPr>
-          <w:numId w:val="1009"/>
-          <w:ilvl w:val="0"/>
-        </w:numPr>
-      </w:pPr>
-      <w:r>
-        <w:t xml:space="preserve">“</w:t>
-      </w:r>
-      <w:r>
-        <w:t xml:space="preserve">The timely transposition of EU directives in Italy: do political priorities matter?</w:t>
-      </w:r>
-      <w:r>
-        <w:t xml:space="preserve">”</w:t>
-      </w:r>
-      <w:r>
-        <w:t xml:space="preserve">, 11-16 April 2008, ECPR Joint sessions of workshops, Workshop</w:t>
-      </w:r>
-      <w:r>
-        <w:t xml:space="preserve"> </w:t>
-      </w:r>
-      <w:r>
-        <w:t xml:space="preserve">“</w:t>
-      </w:r>
-      <w:r>
-        <w:t xml:space="preserve">The Long Arm of EU Law</w:t>
-      </w:r>
-      <w:r>
-        <w:t xml:space="preserve">”</w:t>
-      </w:r>
-      <w:r>
-        <w:t xml:space="preserve">, Rennes</w:t>
-      </w:r>
-    </w:p>
-    <w:p>
-      <w:pPr>
-        <w:pStyle w:val="Heading2"/>
-      </w:pPr>
       <w:bookmarkStart w:id="34" w:name="additional-training"/>
       <w:r>
         <w:t xml:space="preserve">ADDITIONAL TRAINING</w:t>
@@ -2891,7 +2908,7 @@
     <w:p>
       <w:pPr>
         <w:numPr>
-          <w:numId w:val="1010"/>
+          <w:numId w:val="1011"/>
           <w:ilvl w:val="0"/>
         </w:numPr>
       </w:pPr>
@@ -2932,7 +2949,7 @@
     <w:p>
       <w:pPr>
         <w:numPr>
-          <w:numId w:val="1010"/>
+          <w:numId w:val="1011"/>
           <w:ilvl w:val="0"/>
         </w:numPr>
       </w:pPr>
@@ -2973,7 +2990,7 @@
     <w:p>
       <w:pPr>
         <w:numPr>
-          <w:numId w:val="1010"/>
+          <w:numId w:val="1011"/>
           <w:ilvl w:val="0"/>
         </w:numPr>
       </w:pPr>
@@ -3005,7 +3022,7 @@
     <w:p>
       <w:pPr>
         <w:numPr>
-          <w:numId w:val="1010"/>
+          <w:numId w:val="1011"/>
           <w:ilvl w:val="0"/>
         </w:numPr>
       </w:pPr>
@@ -3046,7 +3063,7 @@
     <w:p>
       <w:pPr>
         <w:numPr>
-          <w:numId w:val="1010"/>
+          <w:numId w:val="1011"/>
           <w:ilvl w:val="0"/>
         </w:numPr>
       </w:pPr>
@@ -3072,7 +3089,7 @@
     <w:p>
       <w:pPr>
         <w:numPr>
-          <w:numId w:val="1010"/>
+          <w:numId w:val="1011"/>
           <w:ilvl w:val="0"/>
         </w:numPr>
       </w:pPr>
@@ -3118,7 +3135,7 @@
     <w:p>
       <w:pPr>
         <w:numPr>
-          <w:numId w:val="1011"/>
+          <w:numId w:val="1012"/>
           <w:ilvl w:val="0"/>
         </w:numPr>
       </w:pPr>
@@ -3140,7 +3157,7 @@
     <w:p>
       <w:pPr>
         <w:numPr>
-          <w:numId w:val="1011"/>
+          <w:numId w:val="1012"/>
           <w:ilvl w:val="0"/>
         </w:numPr>
       </w:pPr>
@@ -3151,7 +3168,7 @@
     <w:p>
       <w:pPr>
         <w:numPr>
-          <w:numId w:val="1011"/>
+          <w:numId w:val="1012"/>
           <w:ilvl w:val="0"/>
         </w:numPr>
       </w:pPr>
@@ -3177,7 +3194,7 @@
     <w:p>
       <w:pPr>
         <w:numPr>
-          <w:numId w:val="1011"/>
+          <w:numId w:val="1012"/>
           <w:ilvl w:val="0"/>
         </w:numPr>
       </w:pPr>
@@ -3206,7 +3223,7 @@
     <w:p>
       <w:pPr>
         <w:numPr>
-          <w:numId w:val="1011"/>
+          <w:numId w:val="1012"/>
           <w:ilvl w:val="0"/>
         </w:numPr>
       </w:pPr>
@@ -3217,7 +3234,7 @@
     <w:p>
       <w:pPr>
         <w:numPr>
-          <w:numId w:val="1011"/>
+          <w:numId w:val="1012"/>
           <w:ilvl w:val="0"/>
         </w:numPr>
       </w:pPr>
@@ -3246,7 +3263,7 @@
     <w:p>
       <w:pPr>
         <w:numPr>
-          <w:numId w:val="1011"/>
+          <w:numId w:val="1012"/>
           <w:ilvl w:val="0"/>
         </w:numPr>
       </w:pPr>
@@ -3283,7 +3300,7 @@
       <w:pPr>
         <w:pStyle w:val="Compact"/>
         <w:numPr>
-          <w:numId w:val="1012"/>
+          <w:numId w:val="1013"/>
           <w:ilvl w:val="0"/>
         </w:numPr>
       </w:pPr>
@@ -3329,7 +3346,7 @@
       <w:pPr>
         <w:pStyle w:val="Compact"/>
         <w:numPr>
-          <w:numId w:val="1013"/>
+          <w:numId w:val="1014"/>
           <w:ilvl w:val="0"/>
         </w:numPr>
       </w:pPr>
@@ -3344,7 +3361,7 @@
       <w:pPr>
         <w:pStyle w:val="Compact"/>
         <w:numPr>
-          <w:numId w:val="1013"/>
+          <w:numId w:val="1014"/>
           <w:ilvl w:val="0"/>
         </w:numPr>
       </w:pPr>
@@ -3359,7 +3376,7 @@
       <w:pPr>
         <w:pStyle w:val="Compact"/>
         <w:numPr>
-          <w:numId w:val="1013"/>
+          <w:numId w:val="1014"/>
           <w:ilvl w:val="0"/>
         </w:numPr>
       </w:pPr>
@@ -3374,7 +3391,7 @@
       <w:pPr>
         <w:pStyle w:val="Compact"/>
         <w:numPr>
-          <w:numId w:val="1013"/>
+          <w:numId w:val="1014"/>
           <w:ilvl w:val="0"/>
         </w:numPr>
       </w:pPr>
@@ -3389,7 +3406,7 @@
       <w:pPr>
         <w:pStyle w:val="Compact"/>
         <w:numPr>
-          <w:numId w:val="1013"/>
+          <w:numId w:val="1014"/>
           <w:ilvl w:val="0"/>
         </w:numPr>
       </w:pPr>
@@ -3404,7 +3421,7 @@
       <w:pPr>
         <w:pStyle w:val="Compact"/>
         <w:numPr>
-          <w:numId w:val="1013"/>
+          <w:numId w:val="1014"/>
           <w:ilvl w:val="0"/>
         </w:numPr>
       </w:pPr>
@@ -3419,7 +3436,7 @@
       <w:pPr>
         <w:pStyle w:val="Compact"/>
         <w:numPr>
-          <w:numId w:val="1013"/>
+          <w:numId w:val="1014"/>
           <w:ilvl w:val="0"/>
         </w:numPr>
       </w:pPr>
@@ -3434,7 +3451,7 @@
       <w:pPr>
         <w:pStyle w:val="Compact"/>
         <w:numPr>
-          <w:numId w:val="1013"/>
+          <w:numId w:val="1014"/>
           <w:ilvl w:val="0"/>
         </w:numPr>
       </w:pPr>
@@ -3456,7 +3473,7 @@
       <w:pPr>
         <w:pStyle w:val="Compact"/>
         <w:numPr>
-          <w:numId w:val="1014"/>
+          <w:numId w:val="1015"/>
           <w:ilvl w:val="0"/>
         </w:numPr>
       </w:pPr>
@@ -3468,7 +3485,7 @@
       <w:pPr>
         <w:pStyle w:val="Compact"/>
         <w:numPr>
-          <w:numId w:val="1014"/>
+          <w:numId w:val="1015"/>
           <w:ilvl w:val="0"/>
         </w:numPr>
       </w:pPr>
@@ -3490,7 +3507,7 @@
       <w:pPr>
         <w:pStyle w:val="Compact"/>
         <w:numPr>
-          <w:numId w:val="1015"/>
+          <w:numId w:val="1016"/>
           <w:ilvl w:val="0"/>
         </w:numPr>
       </w:pPr>
@@ -3502,7 +3519,7 @@
       <w:pPr>
         <w:pStyle w:val="Compact"/>
         <w:numPr>
-          <w:numId w:val="1015"/>
+          <w:numId w:val="1016"/>
           <w:ilvl w:val="0"/>
         </w:numPr>
       </w:pPr>
@@ -3514,7 +3531,7 @@
       <w:pPr>
         <w:pStyle w:val="Compact"/>
         <w:numPr>
-          <w:numId w:val="1015"/>
+          <w:numId w:val="1016"/>
           <w:ilvl w:val="0"/>
         </w:numPr>
       </w:pPr>
@@ -3526,7 +3543,7 @@
       <w:pPr>
         <w:pStyle w:val="Compact"/>
         <w:numPr>
-          <w:numId w:val="1015"/>
+          <w:numId w:val="1016"/>
           <w:ilvl w:val="0"/>
         </w:numPr>
       </w:pPr>
@@ -3538,7 +3555,7 @@
       <w:pPr>
         <w:pStyle w:val="Compact"/>
         <w:numPr>
-          <w:numId w:val="1015"/>
+          <w:numId w:val="1016"/>
           <w:ilvl w:val="0"/>
         </w:numPr>
       </w:pPr>
@@ -3680,7 +3697,7 @@
     </w:lvl>
   </w:abstractNum>
   <w:abstractNum w:abstractNumId="990">
-    <w:nsid w:val="f884dac8"/>
+    <w:nsid w:val="555c2436"/>
     <w:multiLevelType w:val="multilevel"/>
     <w:lvl w:ilvl="0">
       <w:numFmt w:val="bullet"/>
@@ -3783,7 +3800,7 @@
     </w:lvl>
   </w:abstractNum>
   <w:abstractNum w:abstractNumId="991">
-    <w:nsid w:val="73e2b64c"/>
+    <w:nsid w:val="c0b9ffba"/>
     <w:multiLevelType w:val="multilevel"/>
     <w:lvl w:ilvl="0">
       <w:numFmt w:val="bullet"/>
@@ -3876,6 +3893,118 @@
     <w:lvl w:ilvl="8">
       <w:numFmt w:val="bullet"/>
       <w:lvlText w:val="•"/>
+      <w:lvlJc w:val="left"/>
+      <w:pPr>
+        <w:tabs>
+          <w:tab w:val="num" w:pos="5760"/>
+        </w:tabs>
+        <w:ind w:left="6240" w:hanging="480"/>
+      </w:pPr>
+    </w:lvl>
+  </w:abstractNum>
+  <w:abstractNum w:abstractNumId="99432018">
+    <w:nsid w:val="15ad0781"/>
+    <w:multiLevelType w:val="multilevel"/>
+    <w:lvl w:ilvl="0">
+      <w:start w:val="2018"/>
+      <w:numFmt w:val="decimal"/>
+      <w:lvlText w:val="(%1)"/>
+      <w:lvlJc w:val="left"/>
+      <w:pPr>
+        <w:tabs>
+          <w:tab w:val="num" w:pos="0"/>
+        </w:tabs>
+        <w:ind w:left="480" w:hanging="480"/>
+      </w:pPr>
+    </w:lvl>
+    <w:lvl w:ilvl="1">
+      <w:start w:val="2018"/>
+      <w:numFmt w:val="decimal"/>
+      <w:lvlText w:val="(%2)"/>
+      <w:lvlJc w:val="left"/>
+      <w:pPr>
+        <w:tabs>
+          <w:tab w:val="num" w:pos="720"/>
+        </w:tabs>
+        <w:ind w:left="1200" w:hanging="480"/>
+      </w:pPr>
+    </w:lvl>
+    <w:lvl w:ilvl="2">
+      <w:start w:val="2018"/>
+      <w:numFmt w:val="decimal"/>
+      <w:lvlText w:val="(%3)"/>
+      <w:lvlJc w:val="left"/>
+      <w:pPr>
+        <w:tabs>
+          <w:tab w:val="num" w:pos="1440"/>
+        </w:tabs>
+        <w:ind w:left="1920" w:hanging="480"/>
+      </w:pPr>
+    </w:lvl>
+    <w:lvl w:ilvl="3">
+      <w:start w:val="2018"/>
+      <w:numFmt w:val="decimal"/>
+      <w:lvlText w:val="(%4)"/>
+      <w:lvlJc w:val="left"/>
+      <w:pPr>
+        <w:tabs>
+          <w:tab w:val="num" w:pos="2160"/>
+        </w:tabs>
+        <w:ind w:left="2640" w:hanging="480"/>
+      </w:pPr>
+    </w:lvl>
+    <w:lvl w:ilvl="4">
+      <w:start w:val="2018"/>
+      <w:numFmt w:val="decimal"/>
+      <w:lvlText w:val="(%5)"/>
+      <w:lvlJc w:val="left"/>
+      <w:pPr>
+        <w:tabs>
+          <w:tab w:val="num" w:pos="2880"/>
+        </w:tabs>
+        <w:ind w:left="3360" w:hanging="480"/>
+      </w:pPr>
+    </w:lvl>
+    <w:lvl w:ilvl="5">
+      <w:start w:val="2018"/>
+      <w:numFmt w:val="decimal"/>
+      <w:lvlText w:val="(%6)"/>
+      <w:lvlJc w:val="left"/>
+      <w:pPr>
+        <w:tabs>
+          <w:tab w:val="num" w:pos="3600"/>
+        </w:tabs>
+        <w:ind w:left="4080" w:hanging="480"/>
+      </w:pPr>
+    </w:lvl>
+    <w:lvl w:ilvl="6">
+      <w:start w:val="2018"/>
+      <w:numFmt w:val="decimal"/>
+      <w:lvlText w:val="(%7)"/>
+      <w:lvlJc w:val="left"/>
+      <w:pPr>
+        <w:tabs>
+          <w:tab w:val="num" w:pos="4320"/>
+        </w:tabs>
+        <w:ind w:left="4800" w:hanging="480"/>
+      </w:pPr>
+    </w:lvl>
+    <w:lvl w:ilvl="7">
+      <w:start w:val="2018"/>
+      <w:numFmt w:val="decimal"/>
+      <w:lvlText w:val="(%8)"/>
+      <w:lvlJc w:val="left"/>
+      <w:pPr>
+        <w:tabs>
+          <w:tab w:val="num" w:pos="5040"/>
+        </w:tabs>
+        <w:ind w:left="5520" w:hanging="480"/>
+      </w:pPr>
+    </w:lvl>
+    <w:lvl w:ilvl="8">
+      <w:start w:val="2018"/>
+      <w:numFmt w:val="decimal"/>
+      <w:lvlText w:val="(%9)"/>
       <w:lvlJc w:val="left"/>
       <w:pPr>
         <w:tabs>
@@ -3910,7 +4039,34 @@
     <w:abstractNumId w:val="991"/>
   </w:num>
   <w:num w:numId="1007">
-    <w:abstractNumId w:val="991"/>
+    <w:abstractNumId w:val="99432018"/>
+    <w:lvlOverride w:ilvl="0">
+      <w:startOverride w:val="2018"/>
+    </w:lvlOverride>
+    <w:lvlOverride w:ilvl="1">
+      <w:startOverride w:val="2018"/>
+    </w:lvlOverride>
+    <w:lvlOverride w:ilvl="2">
+      <w:startOverride w:val="2018"/>
+    </w:lvlOverride>
+    <w:lvlOverride w:ilvl="3">
+      <w:startOverride w:val="2018"/>
+    </w:lvlOverride>
+    <w:lvlOverride w:ilvl="4">
+      <w:startOverride w:val="2018"/>
+    </w:lvlOverride>
+    <w:lvlOverride w:ilvl="5">
+      <w:startOverride w:val="2018"/>
+    </w:lvlOverride>
+    <w:lvlOverride w:ilvl="6">
+      <w:startOverride w:val="2018"/>
+    </w:lvlOverride>
+    <w:lvlOverride w:ilvl="7">
+      <w:startOverride w:val="2018"/>
+    </w:lvlOverride>
+    <w:lvlOverride w:ilvl="8">
+      <w:startOverride w:val="2018"/>
+    </w:lvlOverride>
   </w:num>
   <w:num w:numId="1008">
     <w:abstractNumId w:val="991"/>
@@ -3934,6 +4090,9 @@
     <w:abstractNumId w:val="991"/>
   </w:num>
   <w:num w:numId="1015">
+    <w:abstractNumId w:val="991"/>
+  </w:num>
+  <w:num w:numId="1016">
     <w:abstractNumId w:val="991"/>
   </w:num>
 </w:numbering>

</xml_diff>

<commit_message>
update cv and article PA
</commit_message>
<xml_diff>
--- a/static/cv/eborghettocv.docx
+++ b/static/cv/eborghettocv.docx
@@ -29,7 +29,7 @@
         <w:pStyle w:val="FirstParagraph"/>
       </w:pPr>
       <w:r>
-        <w:t xml:space="preserve">Last updated: 2018-07-25</w:t>
+        <w:t xml:space="preserve">Last updated: 2018-09-22</w:t>
       </w:r>
     </w:p>
     <w:p>
@@ -1349,7 +1349,7 @@
         </w:numPr>
       </w:pPr>
       <w:r>
-        <w:t xml:space="preserve">with Marcello Carammia and Shaun Bevan (Forthcoming 2018)</w:t>
+        <w:t xml:space="preserve">with Marcello Carammia and Shaun Bevan (2018)</w:t>
       </w:r>
       <w:r>
         <w:t xml:space="preserve"> </w:t>
@@ -1367,7 +1367,7 @@
         <w:t xml:space="preserve"> </w:t>
       </w:r>
       <w:r>
-        <w:t xml:space="preserve">Italian Political Science Review / Rivista Italiana di Scienza Politica</w:t>
+        <w:t xml:space="preserve">Italian Political Science Review / Rivista Italiana di Scienza Politica, 48(3)</w:t>
       </w:r>
     </w:p>
     <w:p>
@@ -1378,7 +1378,7 @@
         </w:numPr>
       </w:pPr>
       <w:r>
-        <w:t xml:space="preserve">with Marco Lisi (Forthcoming, 2018)</w:t>
+        <w:t xml:space="preserve">with Marco Lisi (2018)</w:t>
       </w:r>
       <w:r>
         <w:t xml:space="preserve"> </w:t>
@@ -1396,7 +1396,7 @@
         <w:t xml:space="preserve"> </w:t>
       </w:r>
       <w:r>
-        <w:t xml:space="preserve">Parliamentary Affairs</w:t>
+        <w:t xml:space="preserve">Parliamentary Affairs, 71(4):868-887</w:t>
       </w:r>
     </w:p>
     <w:p>
@@ -1462,7 +1462,7 @@
         </w:numPr>
       </w:pPr>
       <w:r>
-        <w:t xml:space="preserve">with Federico Russo (2018) From agenda setters to agenda takers? The determinants of party issue attention in times of crisis. Party Politics 24, 65-77</w:t>
+        <w:t xml:space="preserve">with Federico Russo (2018) From agenda setters to agenda takers? The determinants of party issue attention in times of crisis. Party Politics 24(1):65-77</w:t>
       </w:r>
     </w:p>
     <w:p>
@@ -1473,7 +1473,7 @@
         </w:numPr>
       </w:pPr>
       <w:r>
-        <w:t xml:space="preserve">with Ivan Kopric, Eva Mar?n Hlynsd?ttir, Jasmina Dzinic (2018), Institutional Environments and Mayors’ Role Perceptions, In H. Heinelt et al. (eds.), Political Leaders and Changing Local Democracy, Palgrave Macmillan pp.149-173</w:t>
+        <w:t xml:space="preserve">with Ivan Kopric, Eva Marin Hlynsdottir, Jasmina Dzinic (2018), Institutional Environments and Mayors’ Role Perceptions, In H. Heinelt et al. (eds.), Political Leaders and Changing Local Democracy, Palgrave Macmillan pp.149-173</w:t>
       </w:r>
     </w:p>
     <w:p>
@@ -3702,7 +3702,7 @@
     </w:lvl>
   </w:abstractNum>
   <w:abstractNum w:abstractNumId="990">
-    <w:nsid w:val="ab5fee2d"/>
+    <w:nsid w:val="72866f11"/>
     <w:multiLevelType w:val="multilevel"/>
     <w:lvl w:ilvl="0">
       <w:numFmt w:val="bullet"/>
@@ -3805,7 +3805,7 @@
     </w:lvl>
   </w:abstractNum>
   <w:abstractNum w:abstractNumId="991">
-    <w:nsid w:val="96bdca08"/>
+    <w:nsid w:val="5de44aeb"/>
     <w:multiLevelType w:val="multilevel"/>
     <w:lvl w:ilvl="0">
       <w:numFmt w:val="bullet"/>

</xml_diff>